<commit_message>
I have done ex 1.1
</commit_message>
<xml_diff>
--- a/WORK-CASE №5.docx
+++ b/WORK-CASE №5.docx
@@ -1,6 +1,6 @@
 
 <file path=word/document.xml><?xml version="1.0" encoding="utf-8"?>
-<w:document xmlns:wpc="http://schemas.microsoft.com/office/word/2010/wordprocessingCanvas" xmlns:cx="http://schemas.microsoft.com/office/drawing/2014/chartex" xmlns:cx1="http://schemas.microsoft.com/office/drawing/2015/9/8/chartex" xmlns:cx2="http://schemas.microsoft.com/office/drawing/2015/10/21/chartex" xmlns:cx3="http://schemas.microsoft.com/office/drawing/2016/5/9/chartex" xmlns:cx4="http://schemas.microsoft.com/office/drawing/2016/5/10/chartex" xmlns:cx5="http://schemas.microsoft.com/office/drawing/2016/5/11/chartex" xmlns:cx6="http://schemas.microsoft.com/office/drawing/2016/5/12/chartex" xmlns:cx7="http://schemas.microsoft.com/office/drawing/2016/5/13/chartex" xmlns:cx8="http://schemas.microsoft.com/office/drawing/2016/5/14/chartex" xmlns:mc="http://schemas.openxmlformats.org/markup-compatibility/2006" xmlns:aink="http://schemas.microsoft.com/office/drawing/2016/ink" xmlns:am3d="http://schemas.microsoft.com/office/drawing/2017/model3d" xmlns:o="urn:schemas-microsoft-com:office:office" xmlns:oel="http://schemas.microsoft.com/office/2019/extlst" xmlns:r="http://schemas.openxmlformats.org/officeDocument/2006/relationships" xmlns:m="http://schemas.openxmlformats.org/officeDocument/2006/math" xmlns:v="urn:schemas-microsoft-com:vml" xmlns:wp14="http://schemas.microsoft.com/office/word/2010/wordprocessingDrawing" xmlns:wp="http://schemas.openxmlformats.org/drawingml/2006/wordprocessingDrawing" xmlns:w10="urn:schemas-microsoft-com:office:word" xmlns:w="http://schemas.openxmlformats.org/wordprocessingml/2006/main" xmlns:w14="http://schemas.microsoft.com/office/word/2010/wordml" xmlns:w15="http://schemas.microsoft.com/office/word/2012/wordml" xmlns:w16cex="http://schemas.microsoft.com/office/word/2018/wordml/cex" xmlns:w16cid="http://schemas.microsoft.com/office/word/2016/wordml/cid" xmlns:w16="http://schemas.microsoft.com/office/word/2018/wordml" xmlns:w16du="http://schemas.microsoft.com/office/word/2023/wordml/word16du" xmlns:w16sdtdh="http://schemas.microsoft.com/office/word/2020/wordml/sdtdatahash" xmlns:w16se="http://schemas.microsoft.com/office/word/2015/wordml/symex" xmlns:wpg="http://schemas.microsoft.com/office/word/2010/wordprocessingGroup" xmlns:wpi="http://schemas.microsoft.com/office/word/2010/wordprocessingInk" xmlns:wne="http://schemas.microsoft.com/office/word/2006/wordml" xmlns:wps="http://schemas.microsoft.com/office/word/2010/wordprocessingShape" mc:Ignorable="w14 w15 w16se w16cid w16 w16cex w16sdtdh w16du wp14">
+<w:document xmlns:wpc="http://schemas.microsoft.com/office/word/2010/wordprocessingCanvas" xmlns:cx="http://schemas.microsoft.com/office/drawing/2014/chartex" xmlns:cx1="http://schemas.microsoft.com/office/drawing/2015/9/8/chartex" xmlns:cx2="http://schemas.microsoft.com/office/drawing/2015/10/21/chartex" xmlns:cx3="http://schemas.microsoft.com/office/drawing/2016/5/9/chartex" xmlns:cx4="http://schemas.microsoft.com/office/drawing/2016/5/10/chartex" xmlns:cx5="http://schemas.microsoft.com/office/drawing/2016/5/11/chartex" xmlns:cx6="http://schemas.microsoft.com/office/drawing/2016/5/12/chartex" xmlns:cx7="http://schemas.microsoft.com/office/drawing/2016/5/13/chartex" xmlns:cx8="http://schemas.microsoft.com/office/drawing/2016/5/14/chartex" xmlns:mc="http://schemas.openxmlformats.org/markup-compatibility/2006" xmlns:aink="http://schemas.microsoft.com/office/drawing/2016/ink" xmlns:am3d="http://schemas.microsoft.com/office/drawing/2017/model3d" xmlns:o="urn:schemas-microsoft-com:office:office" xmlns:oel="http://schemas.microsoft.com/office/2019/extlst" xmlns:r="http://schemas.openxmlformats.org/officeDocument/2006/relationships" xmlns:m="http://schemas.openxmlformats.org/officeDocument/2006/math" xmlns:v="urn:schemas-microsoft-com:vml" xmlns:wp14="http://schemas.microsoft.com/office/word/2010/wordprocessingDrawing" xmlns:wp="http://schemas.openxmlformats.org/drawingml/2006/wordprocessingDrawing" xmlns:w10="urn:schemas-microsoft-com:office:word" xmlns:w="http://schemas.openxmlformats.org/wordprocessingml/2006/main" xmlns:w14="http://schemas.microsoft.com/office/word/2010/wordml" xmlns:w15="http://schemas.microsoft.com/office/word/2012/wordml" xmlns:w16cex="http://schemas.microsoft.com/office/word/2018/wordml/cex" xmlns:w16cid="http://schemas.microsoft.com/office/word/2016/wordml/cid" xmlns:w16="http://schemas.microsoft.com/office/word/2018/wordml" xmlns:w16du="http://schemas.microsoft.com/office/word/2023/wordml/word16du" xmlns:w16sdtdh="http://schemas.microsoft.com/office/word/2020/wordml/sdtdatahash" xmlns:w16sdtfl="http://schemas.microsoft.com/office/word/2024/wordml/sdtformatlock" xmlns:w16se="http://schemas.microsoft.com/office/word/2015/wordml/symex" xmlns:wpg="http://schemas.microsoft.com/office/word/2010/wordprocessingGroup" xmlns:wpi="http://schemas.microsoft.com/office/word/2010/wordprocessingInk" xmlns:wne="http://schemas.microsoft.com/office/word/2006/wordml" xmlns:wps="http://schemas.microsoft.com/office/word/2010/wordprocessingShape" mc:Ignorable="w14 w15 w16se w16cid w16 w16cex w16sdtdh w16sdtfl w16du wp14">
   <w:body>
     <w:p>
       <w:pPr>
@@ -19,6 +19,2067 @@
           <w:szCs w:val="28"/>
         </w:rPr>
         <w:t>WORK-CASE №5</w:t>
+      </w:r>
+    </w:p>
+    <w:p>
+      <w:pPr>
+        <w:rPr>
+          <w:rFonts w:ascii="Times New Roman" w:hAnsi="Times New Roman" w:cs="Times New Roman"/>
+          <w:sz w:val="28"/>
+          <w:szCs w:val="28"/>
+          <w:lang w:val="en-US"/>
+        </w:rPr>
+      </w:pPr>
+      <w:r>
+        <w:rPr>
+          <w:rFonts w:ascii="Times New Roman" w:hAnsi="Times New Roman" w:cs="Times New Roman"/>
+          <w:sz w:val="28"/>
+          <w:szCs w:val="28"/>
+          <w:lang w:val="en-US"/>
+        </w:rPr>
+        <w:t>1</w:t>
+      </w:r>
+    </w:p>
+    <w:p>
+      <w:pPr>
+        <w:rPr>
+          <w:rFonts w:ascii="Times New Roman" w:hAnsi="Times New Roman" w:cs="Times New Roman"/>
+          <w:b/>
+          <w:bCs/>
+          <w:i/>
+          <w:iCs/>
+          <w:sz w:val="28"/>
+          <w:szCs w:val="28"/>
+        </w:rPr>
+      </w:pPr>
+      <w:proofErr w:type="spellStart"/>
+      <w:r>
+        <w:rPr>
+          <w:rFonts w:ascii="Times New Roman" w:hAnsi="Times New Roman" w:cs="Times New Roman"/>
+          <w:b/>
+          <w:bCs/>
+          <w:i/>
+          <w:iCs/>
+          <w:sz w:val="28"/>
+          <w:szCs w:val="28"/>
+          <w:lang w:val="ru-RU"/>
+        </w:rPr>
+        <w:t>Виконав</w:t>
+      </w:r>
+      <w:proofErr w:type="spellEnd"/>
+      <w:r>
+        <w:rPr>
+          <w:rFonts w:ascii="Times New Roman" w:hAnsi="Times New Roman" w:cs="Times New Roman"/>
+          <w:b/>
+          <w:bCs/>
+          <w:i/>
+          <w:iCs/>
+          <w:sz w:val="28"/>
+          <w:szCs w:val="28"/>
+          <w:lang w:val="ru-RU"/>
+        </w:rPr>
+        <w:t xml:space="preserve"> студент </w:t>
+      </w:r>
+      <w:proofErr w:type="spellStart"/>
+      <w:r>
+        <w:rPr>
+          <w:rFonts w:ascii="Times New Roman" w:hAnsi="Times New Roman" w:cs="Times New Roman"/>
+          <w:b/>
+          <w:bCs/>
+          <w:i/>
+          <w:iCs/>
+          <w:sz w:val="28"/>
+          <w:szCs w:val="28"/>
+          <w:lang w:val="ru-RU"/>
+        </w:rPr>
+        <w:t>Корольов</w:t>
+      </w:r>
+      <w:proofErr w:type="spellEnd"/>
+      <w:r>
+        <w:rPr>
+          <w:rFonts w:ascii="Times New Roman" w:hAnsi="Times New Roman" w:cs="Times New Roman"/>
+          <w:b/>
+          <w:bCs/>
+          <w:i/>
+          <w:iCs/>
+          <w:sz w:val="28"/>
+          <w:szCs w:val="28"/>
+          <w:lang w:val="ru-RU"/>
+        </w:rPr>
+        <w:t xml:space="preserve"> </w:t>
+      </w:r>
+      <w:r>
+        <w:rPr>
+          <w:rFonts w:ascii="Times New Roman" w:hAnsi="Times New Roman" w:cs="Times New Roman"/>
+          <w:b/>
+          <w:bCs/>
+          <w:i/>
+          <w:iCs/>
+          <w:sz w:val="28"/>
+          <w:szCs w:val="28"/>
+        </w:rPr>
+        <w:t>Є.</w:t>
+      </w:r>
+    </w:p>
+    <w:p>
+      <w:pPr>
+        <w:rPr>
+          <w:rFonts w:ascii="Times New Roman" w:hAnsi="Times New Roman" w:cs="Times New Roman"/>
+          <w:sz w:val="28"/>
+          <w:szCs w:val="28"/>
+        </w:rPr>
+      </w:pPr>
+      <w:r>
+        <w:rPr>
+          <w:rFonts w:ascii="Times New Roman" w:hAnsi="Times New Roman" w:cs="Times New Roman"/>
+          <w:sz w:val="28"/>
+          <w:szCs w:val="28"/>
+        </w:rPr>
+        <w:t xml:space="preserve">1.1 </w:t>
+      </w:r>
+    </w:p>
+    <w:p>
+      <w:pPr>
+        <w:ind w:firstLine="708"/>
+        <w:rPr>
+          <w:rFonts w:ascii="Times New Roman" w:hAnsi="Times New Roman" w:cs="Times New Roman"/>
+          <w:sz w:val="28"/>
+          <w:szCs w:val="28"/>
+        </w:rPr>
+      </w:pPr>
+      <w:proofErr w:type="spellStart"/>
+      <w:r>
+        <w:rPr>
+          <w:rFonts w:ascii="Times New Roman" w:hAnsi="Times New Roman" w:cs="Times New Roman"/>
+          <w:sz w:val="28"/>
+          <w:szCs w:val="28"/>
+        </w:rPr>
+        <w:t>Mounting</w:t>
+      </w:r>
+      <w:proofErr w:type="spellEnd"/>
+      <w:r>
+        <w:rPr>
+          <w:rFonts w:ascii="Times New Roman" w:hAnsi="Times New Roman" w:cs="Times New Roman"/>
+          <w:sz w:val="28"/>
+          <w:szCs w:val="28"/>
+        </w:rPr>
+        <w:t xml:space="preserve"> </w:t>
+      </w:r>
+      <w:proofErr w:type="spellStart"/>
+      <w:r>
+        <w:rPr>
+          <w:rFonts w:ascii="Times New Roman" w:hAnsi="Times New Roman" w:cs="Times New Roman"/>
+          <w:sz w:val="28"/>
+          <w:szCs w:val="28"/>
+        </w:rPr>
+        <w:t>allows</w:t>
+      </w:r>
+      <w:proofErr w:type="spellEnd"/>
+      <w:r>
+        <w:rPr>
+          <w:rFonts w:ascii="Times New Roman" w:hAnsi="Times New Roman" w:cs="Times New Roman"/>
+          <w:sz w:val="28"/>
+          <w:szCs w:val="28"/>
+        </w:rPr>
+        <w:t xml:space="preserve"> </w:t>
+      </w:r>
+      <w:proofErr w:type="spellStart"/>
+      <w:r>
+        <w:rPr>
+          <w:rFonts w:ascii="Times New Roman" w:hAnsi="Times New Roman" w:cs="Times New Roman"/>
+          <w:sz w:val="28"/>
+          <w:szCs w:val="28"/>
+        </w:rPr>
+        <w:t>the</w:t>
+      </w:r>
+      <w:proofErr w:type="spellEnd"/>
+      <w:r>
+        <w:rPr>
+          <w:rFonts w:ascii="Times New Roman" w:hAnsi="Times New Roman" w:cs="Times New Roman"/>
+          <w:sz w:val="28"/>
+          <w:szCs w:val="28"/>
+        </w:rPr>
+        <w:t xml:space="preserve"> </w:t>
+      </w:r>
+      <w:proofErr w:type="spellStart"/>
+      <w:r>
+        <w:rPr>
+          <w:rFonts w:ascii="Times New Roman" w:hAnsi="Times New Roman" w:cs="Times New Roman"/>
+          <w:sz w:val="28"/>
+          <w:szCs w:val="28"/>
+        </w:rPr>
+        <w:t>system</w:t>
+      </w:r>
+      <w:proofErr w:type="spellEnd"/>
+      <w:r>
+        <w:rPr>
+          <w:rFonts w:ascii="Times New Roman" w:hAnsi="Times New Roman" w:cs="Times New Roman"/>
+          <w:sz w:val="28"/>
+          <w:szCs w:val="28"/>
+        </w:rPr>
+        <w:t xml:space="preserve"> </w:t>
+      </w:r>
+      <w:proofErr w:type="spellStart"/>
+      <w:r>
+        <w:rPr>
+          <w:rFonts w:ascii="Times New Roman" w:hAnsi="Times New Roman" w:cs="Times New Roman"/>
+          <w:sz w:val="28"/>
+          <w:szCs w:val="28"/>
+        </w:rPr>
+        <w:t>to</w:t>
+      </w:r>
+      <w:proofErr w:type="spellEnd"/>
+      <w:r>
+        <w:rPr>
+          <w:rFonts w:ascii="Times New Roman" w:hAnsi="Times New Roman" w:cs="Times New Roman"/>
+          <w:sz w:val="28"/>
+          <w:szCs w:val="28"/>
+        </w:rPr>
+        <w:t xml:space="preserve"> </w:t>
+      </w:r>
+      <w:proofErr w:type="spellStart"/>
+      <w:r>
+        <w:rPr>
+          <w:rFonts w:ascii="Times New Roman" w:hAnsi="Times New Roman" w:cs="Times New Roman"/>
+          <w:sz w:val="28"/>
+          <w:szCs w:val="28"/>
+        </w:rPr>
+        <w:t>specify</w:t>
+      </w:r>
+      <w:proofErr w:type="spellEnd"/>
+      <w:r>
+        <w:rPr>
+          <w:rFonts w:ascii="Times New Roman" w:hAnsi="Times New Roman" w:cs="Times New Roman"/>
+          <w:sz w:val="28"/>
+          <w:szCs w:val="28"/>
+        </w:rPr>
+        <w:t xml:space="preserve"> </w:t>
+      </w:r>
+      <w:proofErr w:type="spellStart"/>
+      <w:r>
+        <w:rPr>
+          <w:rFonts w:ascii="Times New Roman" w:hAnsi="Times New Roman" w:cs="Times New Roman"/>
+          <w:sz w:val="28"/>
+          <w:szCs w:val="28"/>
+        </w:rPr>
+        <w:t>the</w:t>
+      </w:r>
+      <w:proofErr w:type="spellEnd"/>
+      <w:r>
+        <w:rPr>
+          <w:rFonts w:ascii="Times New Roman" w:hAnsi="Times New Roman" w:cs="Times New Roman"/>
+          <w:sz w:val="28"/>
+          <w:szCs w:val="28"/>
+        </w:rPr>
+        <w:t xml:space="preserve"> </w:t>
+      </w:r>
+      <w:proofErr w:type="spellStart"/>
+      <w:r>
+        <w:rPr>
+          <w:rFonts w:ascii="Times New Roman" w:hAnsi="Times New Roman" w:cs="Times New Roman"/>
+          <w:sz w:val="28"/>
+          <w:szCs w:val="28"/>
+        </w:rPr>
+        <w:t>place</w:t>
+      </w:r>
+      <w:proofErr w:type="spellEnd"/>
+      <w:r>
+        <w:rPr>
+          <w:rFonts w:ascii="Times New Roman" w:hAnsi="Times New Roman" w:cs="Times New Roman"/>
+          <w:sz w:val="28"/>
+          <w:szCs w:val="28"/>
+        </w:rPr>
+        <w:t xml:space="preserve"> (</w:t>
+      </w:r>
+      <w:proofErr w:type="spellStart"/>
+      <w:r>
+        <w:rPr>
+          <w:rFonts w:ascii="Times New Roman" w:hAnsi="Times New Roman" w:cs="Times New Roman"/>
+          <w:sz w:val="28"/>
+          <w:szCs w:val="28"/>
+        </w:rPr>
+        <w:t>directory</w:t>
+      </w:r>
+      <w:proofErr w:type="spellEnd"/>
+      <w:r>
+        <w:rPr>
+          <w:rFonts w:ascii="Times New Roman" w:hAnsi="Times New Roman" w:cs="Times New Roman"/>
+          <w:sz w:val="28"/>
+          <w:szCs w:val="28"/>
+        </w:rPr>
+        <w:t xml:space="preserve">) </w:t>
+      </w:r>
+      <w:proofErr w:type="spellStart"/>
+      <w:r>
+        <w:rPr>
+          <w:rFonts w:ascii="Times New Roman" w:hAnsi="Times New Roman" w:cs="Times New Roman"/>
+          <w:sz w:val="28"/>
+          <w:szCs w:val="28"/>
+        </w:rPr>
+        <w:t>in</w:t>
+      </w:r>
+      <w:proofErr w:type="spellEnd"/>
+      <w:r>
+        <w:rPr>
+          <w:rFonts w:ascii="Times New Roman" w:hAnsi="Times New Roman" w:cs="Times New Roman"/>
+          <w:sz w:val="28"/>
+          <w:szCs w:val="28"/>
+        </w:rPr>
+        <w:t xml:space="preserve"> </w:t>
+      </w:r>
+      <w:proofErr w:type="spellStart"/>
+      <w:r>
+        <w:rPr>
+          <w:rFonts w:ascii="Times New Roman" w:hAnsi="Times New Roman" w:cs="Times New Roman"/>
+          <w:sz w:val="28"/>
+          <w:szCs w:val="28"/>
+        </w:rPr>
+        <w:t>which</w:t>
+      </w:r>
+      <w:proofErr w:type="spellEnd"/>
+      <w:r>
+        <w:rPr>
+          <w:rFonts w:ascii="Times New Roman" w:hAnsi="Times New Roman" w:cs="Times New Roman"/>
+          <w:sz w:val="28"/>
+          <w:szCs w:val="28"/>
+        </w:rPr>
+        <w:t xml:space="preserve"> </w:t>
+      </w:r>
+      <w:proofErr w:type="spellStart"/>
+      <w:r>
+        <w:rPr>
+          <w:rFonts w:ascii="Times New Roman" w:hAnsi="Times New Roman" w:cs="Times New Roman"/>
+          <w:sz w:val="28"/>
+          <w:szCs w:val="28"/>
+        </w:rPr>
+        <w:t>the</w:t>
+      </w:r>
+      <w:proofErr w:type="spellEnd"/>
+      <w:r>
+        <w:rPr>
+          <w:rFonts w:ascii="Times New Roman" w:hAnsi="Times New Roman" w:cs="Times New Roman"/>
+          <w:sz w:val="28"/>
+          <w:szCs w:val="28"/>
+        </w:rPr>
+        <w:t xml:space="preserve"> </w:t>
+      </w:r>
+      <w:proofErr w:type="spellStart"/>
+      <w:r>
+        <w:rPr>
+          <w:rFonts w:ascii="Times New Roman" w:hAnsi="Times New Roman" w:cs="Times New Roman"/>
+          <w:sz w:val="28"/>
+          <w:szCs w:val="28"/>
+        </w:rPr>
+        <w:t>directory</w:t>
+      </w:r>
+      <w:proofErr w:type="spellEnd"/>
+      <w:r>
+        <w:rPr>
+          <w:rFonts w:ascii="Times New Roman" w:hAnsi="Times New Roman" w:cs="Times New Roman"/>
+          <w:sz w:val="28"/>
+          <w:szCs w:val="28"/>
+        </w:rPr>
+        <w:t xml:space="preserve"> </w:t>
+      </w:r>
+      <w:proofErr w:type="spellStart"/>
+      <w:r>
+        <w:rPr>
+          <w:rFonts w:ascii="Times New Roman" w:hAnsi="Times New Roman" w:cs="Times New Roman"/>
+          <w:sz w:val="28"/>
+          <w:szCs w:val="28"/>
+        </w:rPr>
+        <w:t>tree</w:t>
+      </w:r>
+      <w:proofErr w:type="spellEnd"/>
+      <w:r>
+        <w:rPr>
+          <w:rFonts w:ascii="Times New Roman" w:hAnsi="Times New Roman" w:cs="Times New Roman"/>
+          <w:sz w:val="28"/>
+          <w:szCs w:val="28"/>
+        </w:rPr>
+        <w:t xml:space="preserve"> </w:t>
+      </w:r>
+      <w:proofErr w:type="spellStart"/>
+      <w:r>
+        <w:rPr>
+          <w:rFonts w:ascii="Times New Roman" w:hAnsi="Times New Roman" w:cs="Times New Roman"/>
+          <w:sz w:val="28"/>
+          <w:szCs w:val="28"/>
+        </w:rPr>
+        <w:t>of</w:t>
+      </w:r>
+      <w:proofErr w:type="spellEnd"/>
+      <w:r>
+        <w:rPr>
+          <w:rFonts w:ascii="Times New Roman" w:hAnsi="Times New Roman" w:cs="Times New Roman"/>
+          <w:sz w:val="28"/>
+          <w:szCs w:val="28"/>
+        </w:rPr>
+        <w:t xml:space="preserve"> </w:t>
+      </w:r>
+      <w:proofErr w:type="spellStart"/>
+      <w:r>
+        <w:rPr>
+          <w:rFonts w:ascii="Times New Roman" w:hAnsi="Times New Roman" w:cs="Times New Roman"/>
+          <w:sz w:val="28"/>
+          <w:szCs w:val="28"/>
+        </w:rPr>
+        <w:t>the</w:t>
+      </w:r>
+      <w:proofErr w:type="spellEnd"/>
+      <w:r>
+        <w:rPr>
+          <w:rFonts w:ascii="Times New Roman" w:hAnsi="Times New Roman" w:cs="Times New Roman"/>
+          <w:sz w:val="28"/>
+          <w:szCs w:val="28"/>
+        </w:rPr>
+        <w:t xml:space="preserve"> </w:t>
+      </w:r>
+      <w:proofErr w:type="spellStart"/>
+      <w:r>
+        <w:rPr>
+          <w:rFonts w:ascii="Times New Roman" w:hAnsi="Times New Roman" w:cs="Times New Roman"/>
+          <w:sz w:val="28"/>
+          <w:szCs w:val="28"/>
+        </w:rPr>
+        <w:t>connected</w:t>
+      </w:r>
+      <w:proofErr w:type="spellEnd"/>
+      <w:r>
+        <w:rPr>
+          <w:rFonts w:ascii="Times New Roman" w:hAnsi="Times New Roman" w:cs="Times New Roman"/>
+          <w:sz w:val="28"/>
+          <w:szCs w:val="28"/>
+        </w:rPr>
+        <w:t xml:space="preserve"> </w:t>
+      </w:r>
+      <w:proofErr w:type="spellStart"/>
+      <w:r>
+        <w:rPr>
+          <w:rFonts w:ascii="Times New Roman" w:hAnsi="Times New Roman" w:cs="Times New Roman"/>
+          <w:sz w:val="28"/>
+          <w:szCs w:val="28"/>
+        </w:rPr>
+        <w:t>disk</w:t>
+      </w:r>
+      <w:proofErr w:type="spellEnd"/>
+      <w:r>
+        <w:rPr>
+          <w:rFonts w:ascii="Times New Roman" w:hAnsi="Times New Roman" w:cs="Times New Roman"/>
+          <w:sz w:val="28"/>
+          <w:szCs w:val="28"/>
+        </w:rPr>
+        <w:t xml:space="preserve"> </w:t>
+      </w:r>
+      <w:proofErr w:type="spellStart"/>
+      <w:r>
+        <w:rPr>
+          <w:rFonts w:ascii="Times New Roman" w:hAnsi="Times New Roman" w:cs="Times New Roman"/>
+          <w:sz w:val="28"/>
+          <w:szCs w:val="28"/>
+        </w:rPr>
+        <w:t>or</w:t>
+      </w:r>
+      <w:proofErr w:type="spellEnd"/>
+      <w:r>
+        <w:rPr>
+          <w:rFonts w:ascii="Times New Roman" w:hAnsi="Times New Roman" w:cs="Times New Roman"/>
+          <w:sz w:val="28"/>
+          <w:szCs w:val="28"/>
+        </w:rPr>
+        <w:t xml:space="preserve"> </w:t>
+      </w:r>
+      <w:proofErr w:type="spellStart"/>
+      <w:r>
+        <w:rPr>
+          <w:rFonts w:ascii="Times New Roman" w:hAnsi="Times New Roman" w:cs="Times New Roman"/>
+          <w:sz w:val="28"/>
+          <w:szCs w:val="28"/>
+        </w:rPr>
+        <w:t>partition</w:t>
+      </w:r>
+      <w:proofErr w:type="spellEnd"/>
+      <w:r>
+        <w:rPr>
+          <w:rFonts w:ascii="Times New Roman" w:hAnsi="Times New Roman" w:cs="Times New Roman"/>
+          <w:sz w:val="28"/>
+          <w:szCs w:val="28"/>
+        </w:rPr>
+        <w:t xml:space="preserve"> </w:t>
+      </w:r>
+      <w:proofErr w:type="spellStart"/>
+      <w:r>
+        <w:rPr>
+          <w:rFonts w:ascii="Times New Roman" w:hAnsi="Times New Roman" w:cs="Times New Roman"/>
+          <w:sz w:val="28"/>
+          <w:szCs w:val="28"/>
+        </w:rPr>
+        <w:t>will</w:t>
+      </w:r>
+      <w:proofErr w:type="spellEnd"/>
+      <w:r>
+        <w:rPr>
+          <w:rFonts w:ascii="Times New Roman" w:hAnsi="Times New Roman" w:cs="Times New Roman"/>
+          <w:sz w:val="28"/>
+          <w:szCs w:val="28"/>
+        </w:rPr>
+        <w:t xml:space="preserve"> </w:t>
+      </w:r>
+      <w:proofErr w:type="spellStart"/>
+      <w:r>
+        <w:rPr>
+          <w:rFonts w:ascii="Times New Roman" w:hAnsi="Times New Roman" w:cs="Times New Roman"/>
+          <w:sz w:val="28"/>
+          <w:szCs w:val="28"/>
+        </w:rPr>
+        <w:t>be</w:t>
+      </w:r>
+      <w:proofErr w:type="spellEnd"/>
+      <w:r>
+        <w:rPr>
+          <w:rFonts w:ascii="Times New Roman" w:hAnsi="Times New Roman" w:cs="Times New Roman"/>
+          <w:sz w:val="28"/>
+          <w:szCs w:val="28"/>
+        </w:rPr>
+        <w:t xml:space="preserve"> </w:t>
+      </w:r>
+      <w:proofErr w:type="spellStart"/>
+      <w:r>
+        <w:rPr>
+          <w:rFonts w:ascii="Times New Roman" w:hAnsi="Times New Roman" w:cs="Times New Roman"/>
+          <w:sz w:val="28"/>
+          <w:szCs w:val="28"/>
+        </w:rPr>
+        <w:t>built</w:t>
+      </w:r>
+      <w:proofErr w:type="spellEnd"/>
+      <w:r>
+        <w:rPr>
+          <w:rFonts w:ascii="Times New Roman" w:hAnsi="Times New Roman" w:cs="Times New Roman"/>
+          <w:sz w:val="28"/>
+          <w:szCs w:val="28"/>
+        </w:rPr>
+        <w:t xml:space="preserve">, </w:t>
+      </w:r>
+      <w:proofErr w:type="spellStart"/>
+      <w:r>
+        <w:rPr>
+          <w:rFonts w:ascii="Times New Roman" w:hAnsi="Times New Roman" w:cs="Times New Roman"/>
+          <w:sz w:val="28"/>
+          <w:szCs w:val="28"/>
+        </w:rPr>
+        <w:t>the</w:t>
+      </w:r>
+      <w:proofErr w:type="spellEnd"/>
+      <w:r>
+        <w:rPr>
+          <w:rFonts w:ascii="Times New Roman" w:hAnsi="Times New Roman" w:cs="Times New Roman"/>
+          <w:sz w:val="28"/>
+          <w:szCs w:val="28"/>
+        </w:rPr>
+        <w:t xml:space="preserve"> </w:t>
+      </w:r>
+      <w:proofErr w:type="spellStart"/>
+      <w:r>
+        <w:rPr>
+          <w:rFonts w:ascii="Times New Roman" w:hAnsi="Times New Roman" w:cs="Times New Roman"/>
+          <w:sz w:val="28"/>
+          <w:szCs w:val="28"/>
+        </w:rPr>
+        <w:t>so-called</w:t>
+      </w:r>
+      <w:proofErr w:type="spellEnd"/>
+      <w:r>
+        <w:rPr>
+          <w:rFonts w:ascii="Times New Roman" w:hAnsi="Times New Roman" w:cs="Times New Roman"/>
+          <w:sz w:val="28"/>
+          <w:szCs w:val="28"/>
+        </w:rPr>
+        <w:t xml:space="preserve"> </w:t>
+      </w:r>
+      <w:proofErr w:type="spellStart"/>
+      <w:r>
+        <w:rPr>
+          <w:rFonts w:ascii="Times New Roman" w:hAnsi="Times New Roman" w:cs="Times New Roman"/>
+          <w:sz w:val="28"/>
+          <w:szCs w:val="28"/>
+        </w:rPr>
+        <w:t>mount</w:t>
+      </w:r>
+      <w:proofErr w:type="spellEnd"/>
+      <w:r>
+        <w:rPr>
+          <w:rFonts w:ascii="Times New Roman" w:hAnsi="Times New Roman" w:cs="Times New Roman"/>
+          <w:sz w:val="28"/>
+          <w:szCs w:val="28"/>
+        </w:rPr>
+        <w:t xml:space="preserve"> </w:t>
+      </w:r>
+      <w:proofErr w:type="spellStart"/>
+      <w:r>
+        <w:rPr>
+          <w:rFonts w:ascii="Times New Roman" w:hAnsi="Times New Roman" w:cs="Times New Roman"/>
+          <w:sz w:val="28"/>
+          <w:szCs w:val="28"/>
+        </w:rPr>
+        <w:t>point</w:t>
+      </w:r>
+      <w:proofErr w:type="spellEnd"/>
+      <w:r>
+        <w:rPr>
+          <w:rFonts w:ascii="Times New Roman" w:hAnsi="Times New Roman" w:cs="Times New Roman"/>
+          <w:sz w:val="28"/>
+          <w:szCs w:val="28"/>
+        </w:rPr>
+        <w:t xml:space="preserve">. </w:t>
+      </w:r>
+      <w:proofErr w:type="spellStart"/>
+      <w:r>
+        <w:rPr>
+          <w:rFonts w:ascii="Times New Roman" w:hAnsi="Times New Roman" w:cs="Times New Roman"/>
+          <w:sz w:val="28"/>
+          <w:szCs w:val="28"/>
+        </w:rPr>
+        <w:t>Using</w:t>
+      </w:r>
+      <w:proofErr w:type="spellEnd"/>
+      <w:r>
+        <w:rPr>
+          <w:rFonts w:ascii="Times New Roman" w:hAnsi="Times New Roman" w:cs="Times New Roman"/>
+          <w:sz w:val="28"/>
+          <w:szCs w:val="28"/>
+        </w:rPr>
+        <w:t xml:space="preserve"> </w:t>
+      </w:r>
+      <w:proofErr w:type="spellStart"/>
+      <w:r>
+        <w:rPr>
+          <w:rFonts w:ascii="Times New Roman" w:hAnsi="Times New Roman" w:cs="Times New Roman"/>
+          <w:sz w:val="28"/>
+          <w:szCs w:val="28"/>
+        </w:rPr>
+        <w:t>this</w:t>
+      </w:r>
+      <w:proofErr w:type="spellEnd"/>
+      <w:r>
+        <w:rPr>
+          <w:rFonts w:ascii="Times New Roman" w:hAnsi="Times New Roman" w:cs="Times New Roman"/>
+          <w:sz w:val="28"/>
+          <w:szCs w:val="28"/>
+        </w:rPr>
+        <w:t xml:space="preserve"> </w:t>
+      </w:r>
+      <w:proofErr w:type="spellStart"/>
+      <w:r>
+        <w:rPr>
+          <w:rFonts w:ascii="Times New Roman" w:hAnsi="Times New Roman" w:cs="Times New Roman"/>
+          <w:sz w:val="28"/>
+          <w:szCs w:val="28"/>
+        </w:rPr>
+        <w:t>mechanism</w:t>
+      </w:r>
+      <w:proofErr w:type="spellEnd"/>
+      <w:r>
+        <w:rPr>
+          <w:rFonts w:ascii="Times New Roman" w:hAnsi="Times New Roman" w:cs="Times New Roman"/>
+          <w:sz w:val="28"/>
+          <w:szCs w:val="28"/>
+        </w:rPr>
+        <w:t xml:space="preserve"> </w:t>
+      </w:r>
+      <w:proofErr w:type="spellStart"/>
+      <w:r>
+        <w:rPr>
+          <w:rFonts w:ascii="Times New Roman" w:hAnsi="Times New Roman" w:cs="Times New Roman"/>
+          <w:sz w:val="28"/>
+          <w:szCs w:val="28"/>
+        </w:rPr>
+        <w:t>allows</w:t>
+      </w:r>
+      <w:proofErr w:type="spellEnd"/>
+      <w:r>
+        <w:rPr>
+          <w:rFonts w:ascii="Times New Roman" w:hAnsi="Times New Roman" w:cs="Times New Roman"/>
+          <w:sz w:val="28"/>
+          <w:szCs w:val="28"/>
+        </w:rPr>
+        <w:t xml:space="preserve"> </w:t>
+      </w:r>
+      <w:proofErr w:type="spellStart"/>
+      <w:r>
+        <w:rPr>
+          <w:rFonts w:ascii="Times New Roman" w:hAnsi="Times New Roman" w:cs="Times New Roman"/>
+          <w:sz w:val="28"/>
+          <w:szCs w:val="28"/>
+        </w:rPr>
+        <w:t>you</w:t>
+      </w:r>
+      <w:proofErr w:type="spellEnd"/>
+      <w:r>
+        <w:rPr>
+          <w:rFonts w:ascii="Times New Roman" w:hAnsi="Times New Roman" w:cs="Times New Roman"/>
+          <w:sz w:val="28"/>
+          <w:szCs w:val="28"/>
+        </w:rPr>
+        <w:t xml:space="preserve"> </w:t>
+      </w:r>
+      <w:proofErr w:type="spellStart"/>
+      <w:r>
+        <w:rPr>
+          <w:rFonts w:ascii="Times New Roman" w:hAnsi="Times New Roman" w:cs="Times New Roman"/>
+          <w:sz w:val="28"/>
+          <w:szCs w:val="28"/>
+        </w:rPr>
+        <w:t>to</w:t>
+      </w:r>
+      <w:proofErr w:type="spellEnd"/>
+      <w:r>
+        <w:rPr>
+          <w:rFonts w:ascii="Times New Roman" w:hAnsi="Times New Roman" w:cs="Times New Roman"/>
+          <w:sz w:val="28"/>
+          <w:szCs w:val="28"/>
+        </w:rPr>
+        <w:t xml:space="preserve"> </w:t>
+      </w:r>
+      <w:proofErr w:type="spellStart"/>
+      <w:r>
+        <w:rPr>
+          <w:rFonts w:ascii="Times New Roman" w:hAnsi="Times New Roman" w:cs="Times New Roman"/>
+          <w:sz w:val="28"/>
+          <w:szCs w:val="28"/>
+        </w:rPr>
+        <w:t>easily</w:t>
+      </w:r>
+      <w:proofErr w:type="spellEnd"/>
+      <w:r>
+        <w:rPr>
+          <w:rFonts w:ascii="Times New Roman" w:hAnsi="Times New Roman" w:cs="Times New Roman"/>
+          <w:sz w:val="28"/>
+          <w:szCs w:val="28"/>
+        </w:rPr>
+        <w:t xml:space="preserve"> </w:t>
+      </w:r>
+      <w:proofErr w:type="spellStart"/>
+      <w:r>
+        <w:rPr>
+          <w:rFonts w:ascii="Times New Roman" w:hAnsi="Times New Roman" w:cs="Times New Roman"/>
+          <w:sz w:val="28"/>
+          <w:szCs w:val="28"/>
+        </w:rPr>
+        <w:t>connect</w:t>
+      </w:r>
+      <w:proofErr w:type="spellEnd"/>
+      <w:r>
+        <w:rPr>
+          <w:rFonts w:ascii="Times New Roman" w:hAnsi="Times New Roman" w:cs="Times New Roman"/>
+          <w:sz w:val="28"/>
+          <w:szCs w:val="28"/>
+        </w:rPr>
+        <w:t xml:space="preserve"> </w:t>
+      </w:r>
+      <w:proofErr w:type="spellStart"/>
+      <w:r>
+        <w:rPr>
+          <w:rFonts w:ascii="Times New Roman" w:hAnsi="Times New Roman" w:cs="Times New Roman"/>
+          <w:sz w:val="28"/>
+          <w:szCs w:val="28"/>
+        </w:rPr>
+        <w:t>an</w:t>
+      </w:r>
+      <w:proofErr w:type="spellEnd"/>
+      <w:r>
+        <w:rPr>
+          <w:rFonts w:ascii="Times New Roman" w:hAnsi="Times New Roman" w:cs="Times New Roman"/>
+          <w:sz w:val="28"/>
+          <w:szCs w:val="28"/>
+        </w:rPr>
+        <w:t xml:space="preserve"> </w:t>
+      </w:r>
+      <w:proofErr w:type="spellStart"/>
+      <w:r>
+        <w:rPr>
+          <w:rFonts w:ascii="Times New Roman" w:hAnsi="Times New Roman" w:cs="Times New Roman"/>
+          <w:sz w:val="28"/>
+          <w:szCs w:val="28"/>
+        </w:rPr>
+        <w:t>external</w:t>
+      </w:r>
+      <w:proofErr w:type="spellEnd"/>
+      <w:r>
+        <w:rPr>
+          <w:rFonts w:ascii="Times New Roman" w:hAnsi="Times New Roman" w:cs="Times New Roman"/>
+          <w:sz w:val="28"/>
+          <w:szCs w:val="28"/>
+        </w:rPr>
+        <w:t xml:space="preserve"> </w:t>
+      </w:r>
+      <w:proofErr w:type="spellStart"/>
+      <w:r>
+        <w:rPr>
+          <w:rFonts w:ascii="Times New Roman" w:hAnsi="Times New Roman" w:cs="Times New Roman"/>
+          <w:sz w:val="28"/>
+          <w:szCs w:val="28"/>
+        </w:rPr>
+        <w:t>data</w:t>
+      </w:r>
+      <w:proofErr w:type="spellEnd"/>
+      <w:r>
+        <w:rPr>
+          <w:rFonts w:ascii="Times New Roman" w:hAnsi="Times New Roman" w:cs="Times New Roman"/>
+          <w:sz w:val="28"/>
+          <w:szCs w:val="28"/>
+        </w:rPr>
+        <w:t xml:space="preserve"> </w:t>
+      </w:r>
+      <w:proofErr w:type="spellStart"/>
+      <w:r>
+        <w:rPr>
+          <w:rFonts w:ascii="Times New Roman" w:hAnsi="Times New Roman" w:cs="Times New Roman"/>
+          <w:sz w:val="28"/>
+          <w:szCs w:val="28"/>
+        </w:rPr>
+        <w:t>storage</w:t>
+      </w:r>
+      <w:proofErr w:type="spellEnd"/>
+      <w:r>
+        <w:rPr>
+          <w:rFonts w:ascii="Times New Roman" w:hAnsi="Times New Roman" w:cs="Times New Roman"/>
+          <w:sz w:val="28"/>
+          <w:szCs w:val="28"/>
+        </w:rPr>
+        <w:t xml:space="preserve"> </w:t>
+      </w:r>
+      <w:proofErr w:type="spellStart"/>
+      <w:r>
+        <w:rPr>
+          <w:rFonts w:ascii="Times New Roman" w:hAnsi="Times New Roman" w:cs="Times New Roman"/>
+          <w:sz w:val="28"/>
+          <w:szCs w:val="28"/>
+        </w:rPr>
+        <w:t>device</w:t>
+      </w:r>
+      <w:proofErr w:type="spellEnd"/>
+      <w:r>
+        <w:rPr>
+          <w:rFonts w:ascii="Times New Roman" w:hAnsi="Times New Roman" w:cs="Times New Roman"/>
+          <w:sz w:val="28"/>
+          <w:szCs w:val="28"/>
+        </w:rPr>
+        <w:t xml:space="preserve"> </w:t>
+      </w:r>
+      <w:proofErr w:type="spellStart"/>
+      <w:r>
+        <w:rPr>
+          <w:rFonts w:ascii="Times New Roman" w:hAnsi="Times New Roman" w:cs="Times New Roman"/>
+          <w:sz w:val="28"/>
+          <w:szCs w:val="28"/>
+        </w:rPr>
+        <w:t>with</w:t>
+      </w:r>
+      <w:proofErr w:type="spellEnd"/>
+      <w:r>
+        <w:rPr>
+          <w:rFonts w:ascii="Times New Roman" w:hAnsi="Times New Roman" w:cs="Times New Roman"/>
+          <w:sz w:val="28"/>
+          <w:szCs w:val="28"/>
+        </w:rPr>
+        <w:t xml:space="preserve"> </w:t>
+      </w:r>
+      <w:proofErr w:type="spellStart"/>
+      <w:r>
+        <w:rPr>
+          <w:rFonts w:ascii="Times New Roman" w:hAnsi="Times New Roman" w:cs="Times New Roman"/>
+          <w:sz w:val="28"/>
+          <w:szCs w:val="28"/>
+        </w:rPr>
+        <w:t>any</w:t>
+      </w:r>
+      <w:proofErr w:type="spellEnd"/>
+      <w:r>
+        <w:rPr>
+          <w:rFonts w:ascii="Times New Roman" w:hAnsi="Times New Roman" w:cs="Times New Roman"/>
+          <w:sz w:val="28"/>
+          <w:szCs w:val="28"/>
+        </w:rPr>
+        <w:t xml:space="preserve"> </w:t>
+      </w:r>
+      <w:proofErr w:type="spellStart"/>
+      <w:r>
+        <w:rPr>
+          <w:rFonts w:ascii="Times New Roman" w:hAnsi="Times New Roman" w:cs="Times New Roman"/>
+          <w:sz w:val="28"/>
+          <w:szCs w:val="28"/>
+        </w:rPr>
+        <w:t>type</w:t>
+      </w:r>
+      <w:proofErr w:type="spellEnd"/>
+      <w:r>
+        <w:rPr>
+          <w:rFonts w:ascii="Times New Roman" w:hAnsi="Times New Roman" w:cs="Times New Roman"/>
+          <w:sz w:val="28"/>
+          <w:szCs w:val="28"/>
+        </w:rPr>
+        <w:t xml:space="preserve"> </w:t>
+      </w:r>
+      <w:proofErr w:type="spellStart"/>
+      <w:r>
+        <w:rPr>
+          <w:rFonts w:ascii="Times New Roman" w:hAnsi="Times New Roman" w:cs="Times New Roman"/>
+          <w:sz w:val="28"/>
+          <w:szCs w:val="28"/>
+        </w:rPr>
+        <w:t>of</w:t>
+      </w:r>
+      <w:proofErr w:type="spellEnd"/>
+      <w:r>
+        <w:rPr>
+          <w:rFonts w:ascii="Times New Roman" w:hAnsi="Times New Roman" w:cs="Times New Roman"/>
+          <w:sz w:val="28"/>
+          <w:szCs w:val="28"/>
+        </w:rPr>
+        <w:t xml:space="preserve"> </w:t>
+      </w:r>
+      <w:proofErr w:type="spellStart"/>
+      <w:r>
+        <w:rPr>
+          <w:rFonts w:ascii="Times New Roman" w:hAnsi="Times New Roman" w:cs="Times New Roman"/>
+          <w:sz w:val="28"/>
+          <w:szCs w:val="28"/>
+        </w:rPr>
+        <w:t>file</w:t>
+      </w:r>
+      <w:proofErr w:type="spellEnd"/>
+      <w:r>
+        <w:rPr>
+          <w:rFonts w:ascii="Times New Roman" w:hAnsi="Times New Roman" w:cs="Times New Roman"/>
+          <w:sz w:val="28"/>
+          <w:szCs w:val="28"/>
+        </w:rPr>
+        <w:t xml:space="preserve"> </w:t>
+      </w:r>
+      <w:proofErr w:type="spellStart"/>
+      <w:r>
+        <w:rPr>
+          <w:rFonts w:ascii="Times New Roman" w:hAnsi="Times New Roman" w:cs="Times New Roman"/>
+          <w:sz w:val="28"/>
+          <w:szCs w:val="28"/>
+        </w:rPr>
+        <w:t>system</w:t>
+      </w:r>
+      <w:proofErr w:type="spellEnd"/>
+      <w:r>
+        <w:rPr>
+          <w:rFonts w:ascii="Times New Roman" w:hAnsi="Times New Roman" w:cs="Times New Roman"/>
+          <w:sz w:val="28"/>
+          <w:szCs w:val="28"/>
+        </w:rPr>
+        <w:t xml:space="preserve"> </w:t>
+      </w:r>
+      <w:proofErr w:type="spellStart"/>
+      <w:r>
+        <w:rPr>
+          <w:rFonts w:ascii="Times New Roman" w:hAnsi="Times New Roman" w:cs="Times New Roman"/>
+          <w:sz w:val="28"/>
+          <w:szCs w:val="28"/>
+        </w:rPr>
+        <w:t>to</w:t>
+      </w:r>
+      <w:proofErr w:type="spellEnd"/>
+      <w:r>
+        <w:rPr>
+          <w:rFonts w:ascii="Times New Roman" w:hAnsi="Times New Roman" w:cs="Times New Roman"/>
+          <w:sz w:val="28"/>
+          <w:szCs w:val="28"/>
+        </w:rPr>
+        <w:t xml:space="preserve"> </w:t>
+      </w:r>
+      <w:proofErr w:type="spellStart"/>
+      <w:r>
+        <w:rPr>
+          <w:rFonts w:ascii="Times New Roman" w:hAnsi="Times New Roman" w:cs="Times New Roman"/>
+          <w:sz w:val="28"/>
+          <w:szCs w:val="28"/>
+        </w:rPr>
+        <w:t>the</w:t>
+      </w:r>
+      <w:proofErr w:type="spellEnd"/>
+      <w:r>
+        <w:rPr>
+          <w:rFonts w:ascii="Times New Roman" w:hAnsi="Times New Roman" w:cs="Times New Roman"/>
+          <w:sz w:val="28"/>
+          <w:szCs w:val="28"/>
+        </w:rPr>
+        <w:t xml:space="preserve"> </w:t>
+      </w:r>
+      <w:proofErr w:type="spellStart"/>
+      <w:r>
+        <w:rPr>
+          <w:rFonts w:ascii="Times New Roman" w:hAnsi="Times New Roman" w:cs="Times New Roman"/>
+          <w:sz w:val="28"/>
+          <w:szCs w:val="28"/>
+        </w:rPr>
+        <w:t>system</w:t>
+      </w:r>
+      <w:proofErr w:type="spellEnd"/>
+      <w:r>
+        <w:rPr>
+          <w:rFonts w:ascii="Times New Roman" w:hAnsi="Times New Roman" w:cs="Times New Roman"/>
+          <w:sz w:val="28"/>
+          <w:szCs w:val="28"/>
+        </w:rPr>
+        <w:t>.</w:t>
+      </w:r>
+      <w:r>
+        <w:rPr>
+          <w:rFonts w:ascii="Times New Roman" w:hAnsi="Times New Roman" w:cs="Times New Roman"/>
+          <w:sz w:val="28"/>
+          <w:szCs w:val="28"/>
+        </w:rPr>
+        <w:tab/>
+      </w:r>
+    </w:p>
+    <w:p>
+      <w:pPr>
+        <w:rPr>
+          <w:rFonts w:ascii="Times New Roman" w:hAnsi="Times New Roman" w:cs="Times New Roman"/>
+          <w:sz w:val="28"/>
+          <w:szCs w:val="28"/>
+        </w:rPr>
+      </w:pPr>
+      <w:proofErr w:type="spellStart"/>
+      <w:r>
+        <w:rPr>
+          <w:rFonts w:ascii="Times New Roman" w:hAnsi="Times New Roman" w:cs="Times New Roman"/>
+          <w:sz w:val="28"/>
+          <w:szCs w:val="28"/>
+        </w:rPr>
+        <w:t>Basic</w:t>
+      </w:r>
+      <w:proofErr w:type="spellEnd"/>
+      <w:r>
+        <w:rPr>
+          <w:rFonts w:ascii="Times New Roman" w:hAnsi="Times New Roman" w:cs="Times New Roman"/>
+          <w:sz w:val="28"/>
+          <w:szCs w:val="28"/>
+        </w:rPr>
+        <w:t xml:space="preserve"> </w:t>
+      </w:r>
+      <w:proofErr w:type="spellStart"/>
+      <w:r>
+        <w:rPr>
+          <w:rFonts w:ascii="Times New Roman" w:hAnsi="Times New Roman" w:cs="Times New Roman"/>
+          <w:sz w:val="28"/>
+          <w:szCs w:val="28"/>
+        </w:rPr>
+        <w:t>steps</w:t>
+      </w:r>
+      <w:proofErr w:type="spellEnd"/>
+      <w:r>
+        <w:rPr>
+          <w:rFonts w:ascii="Times New Roman" w:hAnsi="Times New Roman" w:cs="Times New Roman"/>
+          <w:sz w:val="28"/>
+          <w:szCs w:val="28"/>
+        </w:rPr>
+        <w:t>:</w:t>
+      </w:r>
+    </w:p>
+    <w:p>
+      <w:pPr>
+        <w:rPr>
+          <w:rFonts w:ascii="Times New Roman" w:hAnsi="Times New Roman" w:cs="Times New Roman"/>
+          <w:sz w:val="28"/>
+          <w:szCs w:val="28"/>
+        </w:rPr>
+      </w:pPr>
+      <w:proofErr w:type="spellStart"/>
+      <w:r>
+        <w:rPr>
+          <w:rFonts w:ascii="Times New Roman" w:hAnsi="Times New Roman" w:cs="Times New Roman"/>
+          <w:sz w:val="28"/>
+          <w:szCs w:val="28"/>
+        </w:rPr>
+        <w:t>Device</w:t>
+      </w:r>
+      <w:proofErr w:type="spellEnd"/>
+      <w:r>
+        <w:rPr>
+          <w:rFonts w:ascii="Times New Roman" w:hAnsi="Times New Roman" w:cs="Times New Roman"/>
+          <w:sz w:val="28"/>
+          <w:szCs w:val="28"/>
+        </w:rPr>
+        <w:t xml:space="preserve"> </w:t>
+      </w:r>
+      <w:proofErr w:type="spellStart"/>
+      <w:r>
+        <w:rPr>
+          <w:rFonts w:ascii="Times New Roman" w:hAnsi="Times New Roman" w:cs="Times New Roman"/>
+          <w:sz w:val="28"/>
+          <w:szCs w:val="28"/>
+        </w:rPr>
+        <w:t>Identification</w:t>
+      </w:r>
+      <w:proofErr w:type="spellEnd"/>
+      <w:r>
+        <w:rPr>
+          <w:rFonts w:ascii="Times New Roman" w:hAnsi="Times New Roman" w:cs="Times New Roman"/>
+          <w:sz w:val="28"/>
+          <w:szCs w:val="28"/>
+        </w:rPr>
+        <w:t xml:space="preserve"> – </w:t>
+      </w:r>
+      <w:proofErr w:type="spellStart"/>
+      <w:r>
+        <w:rPr>
+          <w:rFonts w:ascii="Times New Roman" w:hAnsi="Times New Roman" w:cs="Times New Roman"/>
+          <w:sz w:val="28"/>
+          <w:szCs w:val="28"/>
+        </w:rPr>
+        <w:t>The</w:t>
+      </w:r>
+      <w:proofErr w:type="spellEnd"/>
+      <w:r>
+        <w:rPr>
+          <w:rFonts w:ascii="Times New Roman" w:hAnsi="Times New Roman" w:cs="Times New Roman"/>
+          <w:sz w:val="28"/>
+          <w:szCs w:val="28"/>
+        </w:rPr>
+        <w:t xml:space="preserve"> </w:t>
+      </w:r>
+      <w:proofErr w:type="spellStart"/>
+      <w:r>
+        <w:rPr>
+          <w:rFonts w:ascii="Times New Roman" w:hAnsi="Times New Roman" w:cs="Times New Roman"/>
+          <w:sz w:val="28"/>
+          <w:szCs w:val="28"/>
+        </w:rPr>
+        <w:t>operating</w:t>
+      </w:r>
+      <w:proofErr w:type="spellEnd"/>
+      <w:r>
+        <w:rPr>
+          <w:rFonts w:ascii="Times New Roman" w:hAnsi="Times New Roman" w:cs="Times New Roman"/>
+          <w:sz w:val="28"/>
+          <w:szCs w:val="28"/>
+        </w:rPr>
+        <w:t xml:space="preserve"> </w:t>
+      </w:r>
+      <w:proofErr w:type="spellStart"/>
+      <w:r>
+        <w:rPr>
+          <w:rFonts w:ascii="Times New Roman" w:hAnsi="Times New Roman" w:cs="Times New Roman"/>
+          <w:sz w:val="28"/>
+          <w:szCs w:val="28"/>
+        </w:rPr>
+        <w:t>system</w:t>
+      </w:r>
+      <w:proofErr w:type="spellEnd"/>
+      <w:r>
+        <w:rPr>
+          <w:rFonts w:ascii="Times New Roman" w:hAnsi="Times New Roman" w:cs="Times New Roman"/>
+          <w:sz w:val="28"/>
+          <w:szCs w:val="28"/>
+        </w:rPr>
+        <w:t xml:space="preserve"> </w:t>
+      </w:r>
+      <w:proofErr w:type="spellStart"/>
+      <w:r>
+        <w:rPr>
+          <w:rFonts w:ascii="Times New Roman" w:hAnsi="Times New Roman" w:cs="Times New Roman"/>
+          <w:sz w:val="28"/>
+          <w:szCs w:val="28"/>
+        </w:rPr>
+        <w:t>identifies</w:t>
+      </w:r>
+      <w:proofErr w:type="spellEnd"/>
+      <w:r>
+        <w:rPr>
+          <w:rFonts w:ascii="Times New Roman" w:hAnsi="Times New Roman" w:cs="Times New Roman"/>
+          <w:sz w:val="28"/>
+          <w:szCs w:val="28"/>
+        </w:rPr>
+        <w:t xml:space="preserve"> </w:t>
+      </w:r>
+      <w:proofErr w:type="spellStart"/>
+      <w:r>
+        <w:rPr>
+          <w:rFonts w:ascii="Times New Roman" w:hAnsi="Times New Roman" w:cs="Times New Roman"/>
+          <w:sz w:val="28"/>
+          <w:szCs w:val="28"/>
+        </w:rPr>
+        <w:t>the</w:t>
+      </w:r>
+      <w:proofErr w:type="spellEnd"/>
+      <w:r>
+        <w:rPr>
+          <w:rFonts w:ascii="Times New Roman" w:hAnsi="Times New Roman" w:cs="Times New Roman"/>
+          <w:sz w:val="28"/>
+          <w:szCs w:val="28"/>
+        </w:rPr>
+        <w:t xml:space="preserve"> </w:t>
+      </w:r>
+      <w:proofErr w:type="spellStart"/>
+      <w:r>
+        <w:rPr>
+          <w:rFonts w:ascii="Times New Roman" w:hAnsi="Times New Roman" w:cs="Times New Roman"/>
+          <w:sz w:val="28"/>
+          <w:szCs w:val="28"/>
+        </w:rPr>
+        <w:t>device</w:t>
+      </w:r>
+      <w:proofErr w:type="spellEnd"/>
+      <w:r>
+        <w:rPr>
+          <w:rFonts w:ascii="Times New Roman" w:hAnsi="Times New Roman" w:cs="Times New Roman"/>
+          <w:sz w:val="28"/>
+          <w:szCs w:val="28"/>
+        </w:rPr>
+        <w:t xml:space="preserve"> </w:t>
+      </w:r>
+      <w:proofErr w:type="spellStart"/>
+      <w:r>
+        <w:rPr>
+          <w:rFonts w:ascii="Times New Roman" w:hAnsi="Times New Roman" w:cs="Times New Roman"/>
+          <w:sz w:val="28"/>
+          <w:szCs w:val="28"/>
+        </w:rPr>
+        <w:t>to</w:t>
+      </w:r>
+      <w:proofErr w:type="spellEnd"/>
+      <w:r>
+        <w:rPr>
+          <w:rFonts w:ascii="Times New Roman" w:hAnsi="Times New Roman" w:cs="Times New Roman"/>
+          <w:sz w:val="28"/>
+          <w:szCs w:val="28"/>
+        </w:rPr>
+        <w:t xml:space="preserve"> </w:t>
+      </w:r>
+      <w:proofErr w:type="spellStart"/>
+      <w:r>
+        <w:rPr>
+          <w:rFonts w:ascii="Times New Roman" w:hAnsi="Times New Roman" w:cs="Times New Roman"/>
+          <w:sz w:val="28"/>
+          <w:szCs w:val="28"/>
+        </w:rPr>
+        <w:t>be</w:t>
+      </w:r>
+      <w:proofErr w:type="spellEnd"/>
+      <w:r>
+        <w:rPr>
+          <w:rFonts w:ascii="Times New Roman" w:hAnsi="Times New Roman" w:cs="Times New Roman"/>
+          <w:sz w:val="28"/>
+          <w:szCs w:val="28"/>
+        </w:rPr>
+        <w:t xml:space="preserve"> </w:t>
+      </w:r>
+      <w:proofErr w:type="spellStart"/>
+      <w:r>
+        <w:rPr>
+          <w:rFonts w:ascii="Times New Roman" w:hAnsi="Times New Roman" w:cs="Times New Roman"/>
+          <w:sz w:val="28"/>
+          <w:szCs w:val="28"/>
+        </w:rPr>
+        <w:t>mounted</w:t>
+      </w:r>
+      <w:proofErr w:type="spellEnd"/>
+      <w:r>
+        <w:rPr>
+          <w:rFonts w:ascii="Times New Roman" w:hAnsi="Times New Roman" w:cs="Times New Roman"/>
+          <w:sz w:val="28"/>
+          <w:szCs w:val="28"/>
+        </w:rPr>
+        <w:t>.</w:t>
+      </w:r>
+    </w:p>
+    <w:p>
+      <w:pPr>
+        <w:rPr>
+          <w:rFonts w:ascii="Times New Roman" w:hAnsi="Times New Roman" w:cs="Times New Roman"/>
+          <w:sz w:val="28"/>
+          <w:szCs w:val="28"/>
+        </w:rPr>
+      </w:pPr>
+      <w:proofErr w:type="spellStart"/>
+      <w:r>
+        <w:rPr>
+          <w:rFonts w:ascii="Times New Roman" w:hAnsi="Times New Roman" w:cs="Times New Roman"/>
+          <w:sz w:val="28"/>
+          <w:szCs w:val="28"/>
+        </w:rPr>
+        <w:t>Specifying</w:t>
+      </w:r>
+      <w:proofErr w:type="spellEnd"/>
+      <w:r>
+        <w:rPr>
+          <w:rFonts w:ascii="Times New Roman" w:hAnsi="Times New Roman" w:cs="Times New Roman"/>
+          <w:sz w:val="28"/>
+          <w:szCs w:val="28"/>
+        </w:rPr>
+        <w:t xml:space="preserve"> </w:t>
+      </w:r>
+      <w:proofErr w:type="spellStart"/>
+      <w:r>
+        <w:rPr>
+          <w:rFonts w:ascii="Times New Roman" w:hAnsi="Times New Roman" w:cs="Times New Roman"/>
+          <w:sz w:val="28"/>
+          <w:szCs w:val="28"/>
+        </w:rPr>
+        <w:t>the</w:t>
+      </w:r>
+      <w:proofErr w:type="spellEnd"/>
+      <w:r>
+        <w:rPr>
+          <w:rFonts w:ascii="Times New Roman" w:hAnsi="Times New Roman" w:cs="Times New Roman"/>
+          <w:sz w:val="28"/>
+          <w:szCs w:val="28"/>
+        </w:rPr>
+        <w:t xml:space="preserve"> </w:t>
+      </w:r>
+      <w:proofErr w:type="spellStart"/>
+      <w:r>
+        <w:rPr>
+          <w:rFonts w:ascii="Times New Roman" w:hAnsi="Times New Roman" w:cs="Times New Roman"/>
+          <w:sz w:val="28"/>
+          <w:szCs w:val="28"/>
+        </w:rPr>
+        <w:t>mount</w:t>
+      </w:r>
+      <w:proofErr w:type="spellEnd"/>
+      <w:r>
+        <w:rPr>
+          <w:rFonts w:ascii="Times New Roman" w:hAnsi="Times New Roman" w:cs="Times New Roman"/>
+          <w:sz w:val="28"/>
+          <w:szCs w:val="28"/>
+        </w:rPr>
+        <w:t xml:space="preserve"> </w:t>
+      </w:r>
+      <w:proofErr w:type="spellStart"/>
+      <w:r>
+        <w:rPr>
+          <w:rFonts w:ascii="Times New Roman" w:hAnsi="Times New Roman" w:cs="Times New Roman"/>
+          <w:sz w:val="28"/>
+          <w:szCs w:val="28"/>
+        </w:rPr>
+        <w:t>point</w:t>
+      </w:r>
+      <w:proofErr w:type="spellEnd"/>
+      <w:r>
+        <w:rPr>
+          <w:rFonts w:ascii="Times New Roman" w:hAnsi="Times New Roman" w:cs="Times New Roman"/>
+          <w:sz w:val="28"/>
+          <w:szCs w:val="28"/>
+        </w:rPr>
+        <w:t xml:space="preserve"> - </w:t>
+      </w:r>
+      <w:proofErr w:type="spellStart"/>
+      <w:r>
+        <w:rPr>
+          <w:rFonts w:ascii="Times New Roman" w:hAnsi="Times New Roman" w:cs="Times New Roman"/>
+          <w:sz w:val="28"/>
+          <w:szCs w:val="28"/>
+        </w:rPr>
+        <w:t>the</w:t>
+      </w:r>
+      <w:proofErr w:type="spellEnd"/>
+      <w:r>
+        <w:rPr>
+          <w:rFonts w:ascii="Times New Roman" w:hAnsi="Times New Roman" w:cs="Times New Roman"/>
+          <w:sz w:val="28"/>
+          <w:szCs w:val="28"/>
+        </w:rPr>
+        <w:t xml:space="preserve"> </w:t>
+      </w:r>
+      <w:proofErr w:type="spellStart"/>
+      <w:r>
+        <w:rPr>
+          <w:rFonts w:ascii="Times New Roman" w:hAnsi="Times New Roman" w:cs="Times New Roman"/>
+          <w:sz w:val="28"/>
+          <w:szCs w:val="28"/>
+        </w:rPr>
+        <w:t>user</w:t>
+      </w:r>
+      <w:proofErr w:type="spellEnd"/>
+      <w:r>
+        <w:rPr>
+          <w:rFonts w:ascii="Times New Roman" w:hAnsi="Times New Roman" w:cs="Times New Roman"/>
+          <w:sz w:val="28"/>
+          <w:szCs w:val="28"/>
+        </w:rPr>
+        <w:t xml:space="preserve"> </w:t>
+      </w:r>
+      <w:proofErr w:type="spellStart"/>
+      <w:r>
+        <w:rPr>
+          <w:rFonts w:ascii="Times New Roman" w:hAnsi="Times New Roman" w:cs="Times New Roman"/>
+          <w:sz w:val="28"/>
+          <w:szCs w:val="28"/>
+        </w:rPr>
+        <w:t>selects</w:t>
+      </w:r>
+      <w:proofErr w:type="spellEnd"/>
+      <w:r>
+        <w:rPr>
+          <w:rFonts w:ascii="Times New Roman" w:hAnsi="Times New Roman" w:cs="Times New Roman"/>
+          <w:sz w:val="28"/>
+          <w:szCs w:val="28"/>
+        </w:rPr>
+        <w:t xml:space="preserve"> a </w:t>
+      </w:r>
+      <w:proofErr w:type="spellStart"/>
+      <w:r>
+        <w:rPr>
+          <w:rFonts w:ascii="Times New Roman" w:hAnsi="Times New Roman" w:cs="Times New Roman"/>
+          <w:sz w:val="28"/>
+          <w:szCs w:val="28"/>
+        </w:rPr>
+        <w:t>directory</w:t>
+      </w:r>
+      <w:proofErr w:type="spellEnd"/>
+      <w:r>
+        <w:rPr>
+          <w:rFonts w:ascii="Times New Roman" w:hAnsi="Times New Roman" w:cs="Times New Roman"/>
+          <w:sz w:val="28"/>
+          <w:szCs w:val="28"/>
+        </w:rPr>
+        <w:t xml:space="preserve"> </w:t>
+      </w:r>
+      <w:proofErr w:type="spellStart"/>
+      <w:r>
+        <w:rPr>
+          <w:rFonts w:ascii="Times New Roman" w:hAnsi="Times New Roman" w:cs="Times New Roman"/>
+          <w:sz w:val="28"/>
+          <w:szCs w:val="28"/>
+        </w:rPr>
+        <w:t>where</w:t>
+      </w:r>
+      <w:proofErr w:type="spellEnd"/>
+      <w:r>
+        <w:rPr>
+          <w:rFonts w:ascii="Times New Roman" w:hAnsi="Times New Roman" w:cs="Times New Roman"/>
+          <w:sz w:val="28"/>
+          <w:szCs w:val="28"/>
+        </w:rPr>
+        <w:t xml:space="preserve"> </w:t>
+      </w:r>
+      <w:proofErr w:type="spellStart"/>
+      <w:r>
+        <w:rPr>
+          <w:rFonts w:ascii="Times New Roman" w:hAnsi="Times New Roman" w:cs="Times New Roman"/>
+          <w:sz w:val="28"/>
+          <w:szCs w:val="28"/>
+        </w:rPr>
+        <w:t>the</w:t>
+      </w:r>
+      <w:proofErr w:type="spellEnd"/>
+      <w:r>
+        <w:rPr>
+          <w:rFonts w:ascii="Times New Roman" w:hAnsi="Times New Roman" w:cs="Times New Roman"/>
+          <w:sz w:val="28"/>
+          <w:szCs w:val="28"/>
+        </w:rPr>
+        <w:t xml:space="preserve"> </w:t>
+      </w:r>
+      <w:proofErr w:type="spellStart"/>
+      <w:r>
+        <w:rPr>
+          <w:rFonts w:ascii="Times New Roman" w:hAnsi="Times New Roman" w:cs="Times New Roman"/>
+          <w:sz w:val="28"/>
+          <w:szCs w:val="28"/>
+        </w:rPr>
+        <w:t>contents</w:t>
+      </w:r>
+      <w:proofErr w:type="spellEnd"/>
+      <w:r>
+        <w:rPr>
+          <w:rFonts w:ascii="Times New Roman" w:hAnsi="Times New Roman" w:cs="Times New Roman"/>
+          <w:sz w:val="28"/>
+          <w:szCs w:val="28"/>
+        </w:rPr>
+        <w:t xml:space="preserve"> </w:t>
+      </w:r>
+      <w:proofErr w:type="spellStart"/>
+      <w:r>
+        <w:rPr>
+          <w:rFonts w:ascii="Times New Roman" w:hAnsi="Times New Roman" w:cs="Times New Roman"/>
+          <w:sz w:val="28"/>
+          <w:szCs w:val="28"/>
+        </w:rPr>
+        <w:t>of</w:t>
+      </w:r>
+      <w:proofErr w:type="spellEnd"/>
+      <w:r>
+        <w:rPr>
+          <w:rFonts w:ascii="Times New Roman" w:hAnsi="Times New Roman" w:cs="Times New Roman"/>
+          <w:sz w:val="28"/>
+          <w:szCs w:val="28"/>
+        </w:rPr>
+        <w:t xml:space="preserve"> </w:t>
+      </w:r>
+      <w:proofErr w:type="spellStart"/>
+      <w:r>
+        <w:rPr>
+          <w:rFonts w:ascii="Times New Roman" w:hAnsi="Times New Roman" w:cs="Times New Roman"/>
+          <w:sz w:val="28"/>
+          <w:szCs w:val="28"/>
+        </w:rPr>
+        <w:t>the</w:t>
+      </w:r>
+      <w:proofErr w:type="spellEnd"/>
+      <w:r>
+        <w:rPr>
+          <w:rFonts w:ascii="Times New Roman" w:hAnsi="Times New Roman" w:cs="Times New Roman"/>
+          <w:sz w:val="28"/>
+          <w:szCs w:val="28"/>
+        </w:rPr>
+        <w:t xml:space="preserve"> </w:t>
+      </w:r>
+      <w:proofErr w:type="spellStart"/>
+      <w:r>
+        <w:rPr>
+          <w:rFonts w:ascii="Times New Roman" w:hAnsi="Times New Roman" w:cs="Times New Roman"/>
+          <w:sz w:val="28"/>
+          <w:szCs w:val="28"/>
+        </w:rPr>
+        <w:t>device</w:t>
+      </w:r>
+      <w:proofErr w:type="spellEnd"/>
+      <w:r>
+        <w:rPr>
+          <w:rFonts w:ascii="Times New Roman" w:hAnsi="Times New Roman" w:cs="Times New Roman"/>
+          <w:sz w:val="28"/>
+          <w:szCs w:val="28"/>
+        </w:rPr>
+        <w:t xml:space="preserve"> </w:t>
+      </w:r>
+      <w:proofErr w:type="spellStart"/>
+      <w:r>
+        <w:rPr>
+          <w:rFonts w:ascii="Times New Roman" w:hAnsi="Times New Roman" w:cs="Times New Roman"/>
+          <w:sz w:val="28"/>
+          <w:szCs w:val="28"/>
+        </w:rPr>
+        <w:t>will</w:t>
+      </w:r>
+      <w:proofErr w:type="spellEnd"/>
+      <w:r>
+        <w:rPr>
+          <w:rFonts w:ascii="Times New Roman" w:hAnsi="Times New Roman" w:cs="Times New Roman"/>
+          <w:sz w:val="28"/>
+          <w:szCs w:val="28"/>
+        </w:rPr>
+        <w:t xml:space="preserve"> </w:t>
+      </w:r>
+      <w:proofErr w:type="spellStart"/>
+      <w:r>
+        <w:rPr>
+          <w:rFonts w:ascii="Times New Roman" w:hAnsi="Times New Roman" w:cs="Times New Roman"/>
+          <w:sz w:val="28"/>
+          <w:szCs w:val="28"/>
+        </w:rPr>
+        <w:t>be</w:t>
+      </w:r>
+      <w:proofErr w:type="spellEnd"/>
+      <w:r>
+        <w:rPr>
+          <w:rFonts w:ascii="Times New Roman" w:hAnsi="Times New Roman" w:cs="Times New Roman"/>
+          <w:sz w:val="28"/>
+          <w:szCs w:val="28"/>
+        </w:rPr>
+        <w:t xml:space="preserve"> </w:t>
+      </w:r>
+      <w:proofErr w:type="spellStart"/>
+      <w:r>
+        <w:rPr>
+          <w:rFonts w:ascii="Times New Roman" w:hAnsi="Times New Roman" w:cs="Times New Roman"/>
+          <w:sz w:val="28"/>
+          <w:szCs w:val="28"/>
+        </w:rPr>
+        <w:t>available</w:t>
+      </w:r>
+      <w:proofErr w:type="spellEnd"/>
+      <w:r>
+        <w:rPr>
+          <w:rFonts w:ascii="Times New Roman" w:hAnsi="Times New Roman" w:cs="Times New Roman"/>
+          <w:sz w:val="28"/>
+          <w:szCs w:val="28"/>
+        </w:rPr>
+        <w:t xml:space="preserve"> (</w:t>
+      </w:r>
+      <w:proofErr w:type="spellStart"/>
+      <w:r>
+        <w:rPr>
+          <w:rFonts w:ascii="Times New Roman" w:hAnsi="Times New Roman" w:cs="Times New Roman"/>
+          <w:sz w:val="28"/>
+          <w:szCs w:val="28"/>
+        </w:rPr>
+        <w:t>for</w:t>
+      </w:r>
+      <w:proofErr w:type="spellEnd"/>
+      <w:r>
+        <w:rPr>
+          <w:rFonts w:ascii="Times New Roman" w:hAnsi="Times New Roman" w:cs="Times New Roman"/>
+          <w:sz w:val="28"/>
+          <w:szCs w:val="28"/>
+        </w:rPr>
+        <w:t xml:space="preserve"> </w:t>
+      </w:r>
+      <w:proofErr w:type="spellStart"/>
+      <w:r>
+        <w:rPr>
+          <w:rFonts w:ascii="Times New Roman" w:hAnsi="Times New Roman" w:cs="Times New Roman"/>
+          <w:sz w:val="28"/>
+          <w:szCs w:val="28"/>
+        </w:rPr>
+        <w:t>example</w:t>
+      </w:r>
+      <w:proofErr w:type="spellEnd"/>
+      <w:r>
+        <w:rPr>
+          <w:rFonts w:ascii="Times New Roman" w:hAnsi="Times New Roman" w:cs="Times New Roman"/>
+          <w:sz w:val="28"/>
+          <w:szCs w:val="28"/>
+        </w:rPr>
+        <w:t>, /</w:t>
+      </w:r>
+      <w:proofErr w:type="spellStart"/>
+      <w:r>
+        <w:rPr>
+          <w:rFonts w:ascii="Times New Roman" w:hAnsi="Times New Roman" w:cs="Times New Roman"/>
+          <w:sz w:val="28"/>
+          <w:szCs w:val="28"/>
+        </w:rPr>
+        <w:t>mnt</w:t>
+      </w:r>
+      <w:proofErr w:type="spellEnd"/>
+      <w:r>
+        <w:rPr>
+          <w:rFonts w:ascii="Times New Roman" w:hAnsi="Times New Roman" w:cs="Times New Roman"/>
+          <w:sz w:val="28"/>
+          <w:szCs w:val="28"/>
+        </w:rPr>
+        <w:t>/</w:t>
+      </w:r>
+      <w:proofErr w:type="spellStart"/>
+      <w:r>
+        <w:rPr>
+          <w:rFonts w:ascii="Times New Roman" w:hAnsi="Times New Roman" w:cs="Times New Roman"/>
+          <w:sz w:val="28"/>
+          <w:szCs w:val="28"/>
+        </w:rPr>
+        <w:t>usb</w:t>
+      </w:r>
+      <w:proofErr w:type="spellEnd"/>
+      <w:r>
+        <w:rPr>
+          <w:rFonts w:ascii="Times New Roman" w:hAnsi="Times New Roman" w:cs="Times New Roman"/>
+          <w:sz w:val="28"/>
+          <w:szCs w:val="28"/>
+        </w:rPr>
+        <w:t>).</w:t>
+      </w:r>
+    </w:p>
+    <w:p>
+      <w:pPr>
+        <w:rPr>
+          <w:rFonts w:ascii="Times New Roman" w:hAnsi="Times New Roman" w:cs="Times New Roman"/>
+          <w:sz w:val="28"/>
+          <w:szCs w:val="28"/>
+        </w:rPr>
+      </w:pPr>
+      <w:proofErr w:type="spellStart"/>
+      <w:r>
+        <w:rPr>
+          <w:rFonts w:ascii="Times New Roman" w:hAnsi="Times New Roman" w:cs="Times New Roman"/>
+          <w:sz w:val="28"/>
+          <w:szCs w:val="28"/>
+        </w:rPr>
+        <w:t>Mount</w:t>
+      </w:r>
+      <w:proofErr w:type="spellEnd"/>
+      <w:r>
+        <w:rPr>
+          <w:rFonts w:ascii="Times New Roman" w:hAnsi="Times New Roman" w:cs="Times New Roman"/>
+          <w:sz w:val="28"/>
+          <w:szCs w:val="28"/>
+        </w:rPr>
+        <w:t xml:space="preserve"> - </w:t>
+      </w:r>
+      <w:proofErr w:type="spellStart"/>
+      <w:r>
+        <w:rPr>
+          <w:rFonts w:ascii="Times New Roman" w:hAnsi="Times New Roman" w:cs="Times New Roman"/>
+          <w:sz w:val="28"/>
+          <w:szCs w:val="28"/>
+        </w:rPr>
+        <w:t>The</w:t>
+      </w:r>
+      <w:proofErr w:type="spellEnd"/>
+      <w:r>
+        <w:rPr>
+          <w:rFonts w:ascii="Times New Roman" w:hAnsi="Times New Roman" w:cs="Times New Roman"/>
+          <w:sz w:val="28"/>
+          <w:szCs w:val="28"/>
+        </w:rPr>
+        <w:t xml:space="preserve"> </w:t>
+      </w:r>
+      <w:proofErr w:type="spellStart"/>
+      <w:r>
+        <w:rPr>
+          <w:rFonts w:ascii="Times New Roman" w:hAnsi="Times New Roman" w:cs="Times New Roman"/>
+          <w:sz w:val="28"/>
+          <w:szCs w:val="28"/>
+        </w:rPr>
+        <w:t>mount</w:t>
+      </w:r>
+      <w:proofErr w:type="spellEnd"/>
+      <w:r>
+        <w:rPr>
+          <w:rFonts w:ascii="Times New Roman" w:hAnsi="Times New Roman" w:cs="Times New Roman"/>
+          <w:sz w:val="28"/>
+          <w:szCs w:val="28"/>
+        </w:rPr>
+        <w:t xml:space="preserve"> </w:t>
+      </w:r>
+      <w:proofErr w:type="spellStart"/>
+      <w:r>
+        <w:rPr>
+          <w:rFonts w:ascii="Times New Roman" w:hAnsi="Times New Roman" w:cs="Times New Roman"/>
+          <w:sz w:val="28"/>
+          <w:szCs w:val="28"/>
+        </w:rPr>
+        <w:t>command</w:t>
+      </w:r>
+      <w:proofErr w:type="spellEnd"/>
+      <w:r>
+        <w:rPr>
+          <w:rFonts w:ascii="Times New Roman" w:hAnsi="Times New Roman" w:cs="Times New Roman"/>
+          <w:sz w:val="28"/>
+          <w:szCs w:val="28"/>
+        </w:rPr>
+        <w:t xml:space="preserve"> </w:t>
+      </w:r>
+      <w:proofErr w:type="spellStart"/>
+      <w:r>
+        <w:rPr>
+          <w:rFonts w:ascii="Times New Roman" w:hAnsi="Times New Roman" w:cs="Times New Roman"/>
+          <w:sz w:val="28"/>
+          <w:szCs w:val="28"/>
+        </w:rPr>
+        <w:t>mounts</w:t>
+      </w:r>
+      <w:proofErr w:type="spellEnd"/>
+      <w:r>
+        <w:rPr>
+          <w:rFonts w:ascii="Times New Roman" w:hAnsi="Times New Roman" w:cs="Times New Roman"/>
+          <w:sz w:val="28"/>
+          <w:szCs w:val="28"/>
+        </w:rPr>
+        <w:t xml:space="preserve"> </w:t>
+      </w:r>
+      <w:proofErr w:type="spellStart"/>
+      <w:r>
+        <w:rPr>
+          <w:rFonts w:ascii="Times New Roman" w:hAnsi="Times New Roman" w:cs="Times New Roman"/>
+          <w:sz w:val="28"/>
+          <w:szCs w:val="28"/>
+        </w:rPr>
+        <w:t>the</w:t>
+      </w:r>
+      <w:proofErr w:type="spellEnd"/>
+      <w:r>
+        <w:rPr>
+          <w:rFonts w:ascii="Times New Roman" w:hAnsi="Times New Roman" w:cs="Times New Roman"/>
+          <w:sz w:val="28"/>
+          <w:szCs w:val="28"/>
+        </w:rPr>
+        <w:t xml:space="preserve"> </w:t>
+      </w:r>
+      <w:proofErr w:type="spellStart"/>
+      <w:r>
+        <w:rPr>
+          <w:rFonts w:ascii="Times New Roman" w:hAnsi="Times New Roman" w:cs="Times New Roman"/>
+          <w:sz w:val="28"/>
+          <w:szCs w:val="28"/>
+        </w:rPr>
+        <w:t>device's</w:t>
+      </w:r>
+      <w:proofErr w:type="spellEnd"/>
+      <w:r>
+        <w:rPr>
+          <w:rFonts w:ascii="Times New Roman" w:hAnsi="Times New Roman" w:cs="Times New Roman"/>
+          <w:sz w:val="28"/>
+          <w:szCs w:val="28"/>
+        </w:rPr>
+        <w:t xml:space="preserve"> </w:t>
+      </w:r>
+      <w:proofErr w:type="spellStart"/>
+      <w:r>
+        <w:rPr>
+          <w:rFonts w:ascii="Times New Roman" w:hAnsi="Times New Roman" w:cs="Times New Roman"/>
+          <w:sz w:val="28"/>
+          <w:szCs w:val="28"/>
+        </w:rPr>
+        <w:t>file</w:t>
+      </w:r>
+      <w:proofErr w:type="spellEnd"/>
+      <w:r>
+        <w:rPr>
+          <w:rFonts w:ascii="Times New Roman" w:hAnsi="Times New Roman" w:cs="Times New Roman"/>
+          <w:sz w:val="28"/>
+          <w:szCs w:val="28"/>
+        </w:rPr>
+        <w:t xml:space="preserve"> </w:t>
+      </w:r>
+      <w:proofErr w:type="spellStart"/>
+      <w:r>
+        <w:rPr>
+          <w:rFonts w:ascii="Times New Roman" w:hAnsi="Times New Roman" w:cs="Times New Roman"/>
+          <w:sz w:val="28"/>
+          <w:szCs w:val="28"/>
+        </w:rPr>
+        <w:t>system</w:t>
+      </w:r>
+      <w:proofErr w:type="spellEnd"/>
+      <w:r>
+        <w:rPr>
+          <w:rFonts w:ascii="Times New Roman" w:hAnsi="Times New Roman" w:cs="Times New Roman"/>
+          <w:sz w:val="28"/>
+          <w:szCs w:val="28"/>
+        </w:rPr>
+        <w:t xml:space="preserve"> </w:t>
+      </w:r>
+      <w:proofErr w:type="spellStart"/>
+      <w:r>
+        <w:rPr>
+          <w:rFonts w:ascii="Times New Roman" w:hAnsi="Times New Roman" w:cs="Times New Roman"/>
+          <w:sz w:val="28"/>
+          <w:szCs w:val="28"/>
+        </w:rPr>
+        <w:t>to</w:t>
+      </w:r>
+      <w:proofErr w:type="spellEnd"/>
+      <w:r>
+        <w:rPr>
+          <w:rFonts w:ascii="Times New Roman" w:hAnsi="Times New Roman" w:cs="Times New Roman"/>
+          <w:sz w:val="28"/>
+          <w:szCs w:val="28"/>
+        </w:rPr>
+        <w:t xml:space="preserve"> </w:t>
+      </w:r>
+      <w:proofErr w:type="spellStart"/>
+      <w:r>
+        <w:rPr>
+          <w:rFonts w:ascii="Times New Roman" w:hAnsi="Times New Roman" w:cs="Times New Roman"/>
+          <w:sz w:val="28"/>
+          <w:szCs w:val="28"/>
+        </w:rPr>
+        <w:t>the</w:t>
+      </w:r>
+      <w:proofErr w:type="spellEnd"/>
+      <w:r>
+        <w:rPr>
+          <w:rFonts w:ascii="Times New Roman" w:hAnsi="Times New Roman" w:cs="Times New Roman"/>
+          <w:sz w:val="28"/>
+          <w:szCs w:val="28"/>
+        </w:rPr>
+        <w:t xml:space="preserve"> </w:t>
+      </w:r>
+      <w:proofErr w:type="spellStart"/>
+      <w:r>
+        <w:rPr>
+          <w:rFonts w:ascii="Times New Roman" w:hAnsi="Times New Roman" w:cs="Times New Roman"/>
+          <w:sz w:val="28"/>
+          <w:szCs w:val="28"/>
+        </w:rPr>
+        <w:t>selected</w:t>
+      </w:r>
+      <w:proofErr w:type="spellEnd"/>
+      <w:r>
+        <w:rPr>
+          <w:rFonts w:ascii="Times New Roman" w:hAnsi="Times New Roman" w:cs="Times New Roman"/>
+          <w:sz w:val="28"/>
+          <w:szCs w:val="28"/>
+        </w:rPr>
+        <w:t xml:space="preserve"> </w:t>
+      </w:r>
+      <w:proofErr w:type="spellStart"/>
+      <w:r>
+        <w:rPr>
+          <w:rFonts w:ascii="Times New Roman" w:hAnsi="Times New Roman" w:cs="Times New Roman"/>
+          <w:sz w:val="28"/>
+          <w:szCs w:val="28"/>
+        </w:rPr>
+        <w:t>mount</w:t>
+      </w:r>
+      <w:proofErr w:type="spellEnd"/>
+      <w:r>
+        <w:rPr>
+          <w:rFonts w:ascii="Times New Roman" w:hAnsi="Times New Roman" w:cs="Times New Roman"/>
+          <w:sz w:val="28"/>
+          <w:szCs w:val="28"/>
+        </w:rPr>
+        <w:t xml:space="preserve"> </w:t>
+      </w:r>
+      <w:proofErr w:type="spellStart"/>
+      <w:r>
+        <w:rPr>
+          <w:rFonts w:ascii="Times New Roman" w:hAnsi="Times New Roman" w:cs="Times New Roman"/>
+          <w:sz w:val="28"/>
+          <w:szCs w:val="28"/>
+        </w:rPr>
+        <w:t>point</w:t>
+      </w:r>
+      <w:proofErr w:type="spellEnd"/>
+      <w:r>
+        <w:rPr>
+          <w:rFonts w:ascii="Times New Roman" w:hAnsi="Times New Roman" w:cs="Times New Roman"/>
+          <w:sz w:val="28"/>
+          <w:szCs w:val="28"/>
+        </w:rPr>
+        <w:t xml:space="preserve">, </w:t>
+      </w:r>
+      <w:proofErr w:type="spellStart"/>
+      <w:r>
+        <w:rPr>
+          <w:rFonts w:ascii="Times New Roman" w:hAnsi="Times New Roman" w:cs="Times New Roman"/>
+          <w:sz w:val="28"/>
+          <w:szCs w:val="28"/>
+        </w:rPr>
+        <w:t>providing</w:t>
+      </w:r>
+      <w:proofErr w:type="spellEnd"/>
+      <w:r>
+        <w:rPr>
+          <w:rFonts w:ascii="Times New Roman" w:hAnsi="Times New Roman" w:cs="Times New Roman"/>
+          <w:sz w:val="28"/>
+          <w:szCs w:val="28"/>
+        </w:rPr>
+        <w:t xml:space="preserve"> </w:t>
+      </w:r>
+      <w:proofErr w:type="spellStart"/>
+      <w:r>
+        <w:rPr>
+          <w:rFonts w:ascii="Times New Roman" w:hAnsi="Times New Roman" w:cs="Times New Roman"/>
+          <w:sz w:val="28"/>
+          <w:szCs w:val="28"/>
+        </w:rPr>
+        <w:t>access</w:t>
+      </w:r>
+      <w:proofErr w:type="spellEnd"/>
+      <w:r>
+        <w:rPr>
+          <w:rFonts w:ascii="Times New Roman" w:hAnsi="Times New Roman" w:cs="Times New Roman"/>
+          <w:sz w:val="28"/>
+          <w:szCs w:val="28"/>
+        </w:rPr>
+        <w:t xml:space="preserve"> </w:t>
+      </w:r>
+      <w:proofErr w:type="spellStart"/>
+      <w:r>
+        <w:rPr>
+          <w:rFonts w:ascii="Times New Roman" w:hAnsi="Times New Roman" w:cs="Times New Roman"/>
+          <w:sz w:val="28"/>
+          <w:szCs w:val="28"/>
+        </w:rPr>
+        <w:t>to</w:t>
+      </w:r>
+      <w:proofErr w:type="spellEnd"/>
+      <w:r>
+        <w:rPr>
+          <w:rFonts w:ascii="Times New Roman" w:hAnsi="Times New Roman" w:cs="Times New Roman"/>
+          <w:sz w:val="28"/>
+          <w:szCs w:val="28"/>
+        </w:rPr>
+        <w:t xml:space="preserve"> </w:t>
+      </w:r>
+      <w:proofErr w:type="spellStart"/>
+      <w:r>
+        <w:rPr>
+          <w:rFonts w:ascii="Times New Roman" w:hAnsi="Times New Roman" w:cs="Times New Roman"/>
+          <w:sz w:val="28"/>
+          <w:szCs w:val="28"/>
+        </w:rPr>
+        <w:t>the</w:t>
+      </w:r>
+      <w:proofErr w:type="spellEnd"/>
+      <w:r>
+        <w:rPr>
+          <w:rFonts w:ascii="Times New Roman" w:hAnsi="Times New Roman" w:cs="Times New Roman"/>
+          <w:sz w:val="28"/>
+          <w:szCs w:val="28"/>
+        </w:rPr>
+        <w:t xml:space="preserve"> </w:t>
+      </w:r>
+      <w:proofErr w:type="spellStart"/>
+      <w:r>
+        <w:rPr>
+          <w:rFonts w:ascii="Times New Roman" w:hAnsi="Times New Roman" w:cs="Times New Roman"/>
+          <w:sz w:val="28"/>
+          <w:szCs w:val="28"/>
+        </w:rPr>
+        <w:t>data</w:t>
+      </w:r>
+      <w:proofErr w:type="spellEnd"/>
+      <w:r>
+        <w:rPr>
+          <w:rFonts w:ascii="Times New Roman" w:hAnsi="Times New Roman" w:cs="Times New Roman"/>
+          <w:sz w:val="28"/>
+          <w:szCs w:val="28"/>
+        </w:rPr>
+        <w:t xml:space="preserve"> </w:t>
+      </w:r>
+      <w:proofErr w:type="spellStart"/>
+      <w:r>
+        <w:rPr>
+          <w:rFonts w:ascii="Times New Roman" w:hAnsi="Times New Roman" w:cs="Times New Roman"/>
+          <w:sz w:val="28"/>
+          <w:szCs w:val="28"/>
+        </w:rPr>
+        <w:t>through</w:t>
+      </w:r>
+      <w:proofErr w:type="spellEnd"/>
+      <w:r>
+        <w:rPr>
+          <w:rFonts w:ascii="Times New Roman" w:hAnsi="Times New Roman" w:cs="Times New Roman"/>
+          <w:sz w:val="28"/>
+          <w:szCs w:val="28"/>
+        </w:rPr>
+        <w:t xml:space="preserve"> </w:t>
+      </w:r>
+      <w:proofErr w:type="spellStart"/>
+      <w:r>
+        <w:rPr>
+          <w:rFonts w:ascii="Times New Roman" w:hAnsi="Times New Roman" w:cs="Times New Roman"/>
+          <w:sz w:val="28"/>
+          <w:szCs w:val="28"/>
+        </w:rPr>
+        <w:t>that</w:t>
+      </w:r>
+      <w:proofErr w:type="spellEnd"/>
+      <w:r>
+        <w:rPr>
+          <w:rFonts w:ascii="Times New Roman" w:hAnsi="Times New Roman" w:cs="Times New Roman"/>
+          <w:sz w:val="28"/>
+          <w:szCs w:val="28"/>
+        </w:rPr>
+        <w:t xml:space="preserve"> </w:t>
+      </w:r>
+      <w:proofErr w:type="spellStart"/>
+      <w:r>
+        <w:rPr>
+          <w:rFonts w:ascii="Times New Roman" w:hAnsi="Times New Roman" w:cs="Times New Roman"/>
+          <w:sz w:val="28"/>
+          <w:szCs w:val="28"/>
+        </w:rPr>
+        <w:t>directory</w:t>
+      </w:r>
+      <w:proofErr w:type="spellEnd"/>
+      <w:r>
+        <w:rPr>
+          <w:rFonts w:ascii="Times New Roman" w:hAnsi="Times New Roman" w:cs="Times New Roman"/>
+          <w:sz w:val="28"/>
+          <w:szCs w:val="28"/>
+        </w:rPr>
+        <w:t>.</w:t>
       </w:r>
     </w:p>
     <w:p>
@@ -225,7 +2286,7 @@
                     <pic:cNvPicPr/>
                   </pic:nvPicPr>
                   <pic:blipFill>
-                    <a:blip r:embed="rId4"/>
+                    <a:blip r:embed="rId5"/>
                     <a:stretch>
                       <a:fillRect/>
                     </a:stretch>
@@ -288,7 +2349,7 @@
                     <pic:cNvPicPr/>
                   </pic:nvPicPr>
                   <pic:blipFill>
-                    <a:blip r:embed="rId5"/>
+                    <a:blip r:embed="rId6"/>
                     <a:stretch>
                       <a:fillRect/>
                     </a:stretch>
@@ -325,6 +2386,7 @@
           <w:sz w:val="28"/>
           <w:szCs w:val="28"/>
         </w:rPr>
+        <w:lastRenderedPageBreak/>
         <w:t>Open</w:t>
       </w:r>
       <w:proofErr w:type="spellEnd"/>
@@ -539,7 +2601,7 @@
                     <pic:cNvPicPr/>
                   </pic:nvPicPr>
                   <pic:blipFill>
-                    <a:blip r:embed="rId6"/>
+                    <a:blip r:embed="rId7"/>
                     <a:stretch>
                       <a:fillRect/>
                     </a:stretch>
@@ -574,7 +2636,6 @@
           <w:sz w:val="28"/>
           <w:szCs w:val="28"/>
         </w:rPr>
-        <w:lastRenderedPageBreak/>
         <w:t>Next</w:t>
       </w:r>
       <w:proofErr w:type="spellEnd"/>
@@ -1059,7 +3120,7 @@
                     <pic:cNvPicPr/>
                   </pic:nvPicPr>
                   <pic:blipFill>
-                    <a:blip r:embed="rId7"/>
+                    <a:blip r:embed="rId8"/>
                     <a:stretch>
                       <a:fillRect/>
                     </a:stretch>
@@ -1109,6 +3170,7 @@
           <w:sz w:val="28"/>
           <w:szCs w:val="28"/>
         </w:rPr>
+        <w:lastRenderedPageBreak/>
         <w:t>After</w:t>
       </w:r>
       <w:proofErr w:type="spellEnd"/>
@@ -1197,7 +3259,7 @@
                     <pic:cNvPicPr/>
                   </pic:nvPicPr>
                   <pic:blipFill>
-                    <a:blip r:embed="rId8"/>
+                    <a:blip r:embed="rId9"/>
                     <a:stretch>
                       <a:fillRect/>
                     </a:stretch>
@@ -1253,7 +3315,6 @@
           <w:sz w:val="28"/>
           <w:szCs w:val="28"/>
         </w:rPr>
-        <w:lastRenderedPageBreak/>
         <w:drawing>
           <wp:inline distT="0" distB="0" distL="0" distR="0" wp14:anchorId="20C57594" wp14:editId="7F7F5D64">
             <wp:extent cx="4221480" cy="2769210"/>
@@ -1270,7 +3331,7 @@
                     <pic:cNvPicPr/>
                   </pic:nvPicPr>
                   <pic:blipFill>
-                    <a:blip r:embed="rId9"/>
+                    <a:blip r:embed="rId10"/>
                     <a:stretch>
                       <a:fillRect/>
                     </a:stretch>
@@ -1307,6 +3368,7 @@
           <w:sz w:val="28"/>
           <w:szCs w:val="28"/>
         </w:rPr>
+        <w:lastRenderedPageBreak/>
         <w:t>When we click on it, we get a modal window:</w:t>
       </w:r>
       <w:r>
@@ -1341,7 +3403,7 @@
                     <pic:cNvPicPr/>
                   </pic:nvPicPr>
                   <pic:blipFill>
-                    <a:blip r:embed="rId10"/>
+                    <a:blip r:embed="rId11"/>
                     <a:stretch>
                       <a:fillRect/>
                     </a:stretch>
@@ -1456,7 +3518,7 @@
                     <pic:cNvPicPr/>
                   </pic:nvPicPr>
                   <pic:blipFill>
-                    <a:blip r:embed="rId11"/>
+                    <a:blip r:embed="rId12"/>
                     <a:stretch>
                       <a:fillRect/>
                     </a:stretch>
@@ -1548,7 +3610,7 @@
                     <pic:cNvPicPr/>
                   </pic:nvPicPr>
                   <pic:blipFill>
-                    <a:blip r:embed="rId12"/>
+                    <a:blip r:embed="rId13"/>
                     <a:stretch>
                       <a:fillRect/>
                     </a:stretch>
@@ -1582,7 +3644,6 @@
           <w:sz w:val="28"/>
           <w:szCs w:val="28"/>
         </w:rPr>
-        <w:lastRenderedPageBreak/>
         <w:t xml:space="preserve">The file was successfully copied to the home directory. </w:t>
       </w:r>
       <w:r>
@@ -1608,7 +3669,7 @@
                     <pic:cNvPicPr/>
                   </pic:nvPicPr>
                   <pic:blipFill>
-                    <a:blip r:embed="rId13"/>
+                    <a:blip r:embed="rId14"/>
                     <a:stretch>
                       <a:fillRect/>
                     </a:stretch>
@@ -1650,6 +3711,7 @@
           <w:sz w:val="28"/>
           <w:szCs w:val="28"/>
         </w:rPr>
+        <w:lastRenderedPageBreak/>
         <w:t xml:space="preserve">If the printer is connected to the system, use the command </w:t>
       </w:r>
       <w:r>
@@ -1693,7 +3755,7 @@
                     <pic:cNvPicPr/>
                   </pic:nvPicPr>
                   <pic:blipFill>
-                    <a:blip r:embed="rId14"/>
+                    <a:blip r:embed="rId15"/>
                     <a:stretch>
                       <a:fillRect/>
                     </a:stretch>
@@ -1743,8 +3805,105 @@
 </w:document>
 </file>
 
+<file path=word/numbering.xml><?xml version="1.0" encoding="utf-8"?>
+<w:numbering xmlns:wpc="http://schemas.microsoft.com/office/word/2010/wordprocessingCanvas" xmlns:cx="http://schemas.microsoft.com/office/drawing/2014/chartex" xmlns:cx1="http://schemas.microsoft.com/office/drawing/2015/9/8/chartex" xmlns:cx2="http://schemas.microsoft.com/office/drawing/2015/10/21/chartex" xmlns:cx3="http://schemas.microsoft.com/office/drawing/2016/5/9/chartex" xmlns:cx4="http://schemas.microsoft.com/office/drawing/2016/5/10/chartex" xmlns:cx5="http://schemas.microsoft.com/office/drawing/2016/5/11/chartex" xmlns:cx6="http://schemas.microsoft.com/office/drawing/2016/5/12/chartex" xmlns:cx7="http://schemas.microsoft.com/office/drawing/2016/5/13/chartex" xmlns:cx8="http://schemas.microsoft.com/office/drawing/2016/5/14/chartex" xmlns:mc="http://schemas.openxmlformats.org/markup-compatibility/2006" xmlns:aink="http://schemas.microsoft.com/office/drawing/2016/ink" xmlns:am3d="http://schemas.microsoft.com/office/drawing/2017/model3d" xmlns:o="urn:schemas-microsoft-com:office:office" xmlns:oel="http://schemas.microsoft.com/office/2019/extlst" xmlns:r="http://schemas.openxmlformats.org/officeDocument/2006/relationships" xmlns:m="http://schemas.openxmlformats.org/officeDocument/2006/math" xmlns:v="urn:schemas-microsoft-com:vml" xmlns:wp14="http://schemas.microsoft.com/office/word/2010/wordprocessingDrawing" xmlns:wp="http://schemas.openxmlformats.org/drawingml/2006/wordprocessingDrawing" xmlns:w10="urn:schemas-microsoft-com:office:word" xmlns:w="http://schemas.openxmlformats.org/wordprocessingml/2006/main" xmlns:w14="http://schemas.microsoft.com/office/word/2010/wordml" xmlns:w15="http://schemas.microsoft.com/office/word/2012/wordml" xmlns:w16cex="http://schemas.microsoft.com/office/word/2018/wordml/cex" xmlns:w16cid="http://schemas.microsoft.com/office/word/2016/wordml/cid" xmlns:w16="http://schemas.microsoft.com/office/word/2018/wordml" xmlns:w16du="http://schemas.microsoft.com/office/word/2023/wordml/word16du" xmlns:w16sdtdh="http://schemas.microsoft.com/office/word/2020/wordml/sdtdatahash" xmlns:w16sdtfl="http://schemas.microsoft.com/office/word/2024/wordml/sdtformatlock" xmlns:w16se="http://schemas.microsoft.com/office/word/2015/wordml/symex" xmlns:wpg="http://schemas.microsoft.com/office/word/2010/wordprocessingGroup" xmlns:wpi="http://schemas.microsoft.com/office/word/2010/wordprocessingInk" xmlns:wne="http://schemas.microsoft.com/office/word/2006/wordml" xmlns:wps="http://schemas.microsoft.com/office/word/2010/wordprocessingShape" mc:Ignorable="w14 w15 w16se w16cid w16 w16cex w16sdtdh w16sdtfl w16du wp14">
+  <w:abstractNum w:abstractNumId="0" w15:restartNumberingAfterBreak="0">
+    <w:nsid w:val="532D1A44"/>
+    <w:multiLevelType w:val="hybridMultilevel"/>
+    <w:tmpl w:val="500A1BDA"/>
+    <w:lvl w:ilvl="0" w:tplc="1000000F">
+      <w:start w:val="1"/>
+      <w:numFmt w:val="decimal"/>
+      <w:lvlText w:val="%1."/>
+      <w:lvlJc w:val="left"/>
+      <w:pPr>
+        <w:ind w:left="720" w:hanging="360"/>
+      </w:pPr>
+      <w:rPr>
+        <w:rFonts w:hint="default"/>
+      </w:rPr>
+    </w:lvl>
+    <w:lvl w:ilvl="1" w:tplc="10000019" w:tentative="1">
+      <w:start w:val="1"/>
+      <w:numFmt w:val="lowerLetter"/>
+      <w:lvlText w:val="%2."/>
+      <w:lvlJc w:val="left"/>
+      <w:pPr>
+        <w:ind w:left="1440" w:hanging="360"/>
+      </w:pPr>
+    </w:lvl>
+    <w:lvl w:ilvl="2" w:tplc="1000001B" w:tentative="1">
+      <w:start w:val="1"/>
+      <w:numFmt w:val="lowerRoman"/>
+      <w:lvlText w:val="%3."/>
+      <w:lvlJc w:val="right"/>
+      <w:pPr>
+        <w:ind w:left="2160" w:hanging="180"/>
+      </w:pPr>
+    </w:lvl>
+    <w:lvl w:ilvl="3" w:tplc="1000000F" w:tentative="1">
+      <w:start w:val="1"/>
+      <w:numFmt w:val="decimal"/>
+      <w:lvlText w:val="%4."/>
+      <w:lvlJc w:val="left"/>
+      <w:pPr>
+        <w:ind w:left="2880" w:hanging="360"/>
+      </w:pPr>
+    </w:lvl>
+    <w:lvl w:ilvl="4" w:tplc="10000019" w:tentative="1">
+      <w:start w:val="1"/>
+      <w:numFmt w:val="lowerLetter"/>
+      <w:lvlText w:val="%5."/>
+      <w:lvlJc w:val="left"/>
+      <w:pPr>
+        <w:ind w:left="3600" w:hanging="360"/>
+      </w:pPr>
+    </w:lvl>
+    <w:lvl w:ilvl="5" w:tplc="1000001B" w:tentative="1">
+      <w:start w:val="1"/>
+      <w:numFmt w:val="lowerRoman"/>
+      <w:lvlText w:val="%6."/>
+      <w:lvlJc w:val="right"/>
+      <w:pPr>
+        <w:ind w:left="4320" w:hanging="180"/>
+      </w:pPr>
+    </w:lvl>
+    <w:lvl w:ilvl="6" w:tplc="1000000F" w:tentative="1">
+      <w:start w:val="1"/>
+      <w:numFmt w:val="decimal"/>
+      <w:lvlText w:val="%7."/>
+      <w:lvlJc w:val="left"/>
+      <w:pPr>
+        <w:ind w:left="5040" w:hanging="360"/>
+      </w:pPr>
+    </w:lvl>
+    <w:lvl w:ilvl="7" w:tplc="10000019" w:tentative="1">
+      <w:start w:val="1"/>
+      <w:numFmt w:val="lowerLetter"/>
+      <w:lvlText w:val="%8."/>
+      <w:lvlJc w:val="left"/>
+      <w:pPr>
+        <w:ind w:left="5760" w:hanging="360"/>
+      </w:pPr>
+    </w:lvl>
+    <w:lvl w:ilvl="8" w:tplc="1000001B" w:tentative="1">
+      <w:start w:val="1"/>
+      <w:numFmt w:val="lowerRoman"/>
+      <w:lvlText w:val="%9."/>
+      <w:lvlJc w:val="right"/>
+      <w:pPr>
+        <w:ind w:left="6480" w:hanging="180"/>
+      </w:pPr>
+    </w:lvl>
+  </w:abstractNum>
+  <w:num w:numId="1" w16cid:durableId="755397870">
+    <w:abstractNumId w:val="0"/>
+  </w:num>
+</w:numbering>
+</file>
+
 <file path=word/styles.xml><?xml version="1.0" encoding="utf-8"?>
-<w:styles xmlns:mc="http://schemas.openxmlformats.org/markup-compatibility/2006" xmlns:r="http://schemas.openxmlformats.org/officeDocument/2006/relationships" xmlns:w="http://schemas.openxmlformats.org/wordprocessingml/2006/main" xmlns:w14="http://schemas.microsoft.com/office/word/2010/wordml" xmlns:w15="http://schemas.microsoft.com/office/word/2012/wordml" xmlns:w16cex="http://schemas.microsoft.com/office/word/2018/wordml/cex" xmlns:w16cid="http://schemas.microsoft.com/office/word/2016/wordml/cid" xmlns:w16="http://schemas.microsoft.com/office/word/2018/wordml" xmlns:w16du="http://schemas.microsoft.com/office/word/2023/wordml/word16du" xmlns:w16sdtdh="http://schemas.microsoft.com/office/word/2020/wordml/sdtdatahash" xmlns:w16se="http://schemas.microsoft.com/office/word/2015/wordml/symex" mc:Ignorable="w14 w15 w16se w16cid w16 w16cex w16sdtdh w16du">
+<w:styles xmlns:mc="http://schemas.openxmlformats.org/markup-compatibility/2006" xmlns:r="http://schemas.openxmlformats.org/officeDocument/2006/relationships" xmlns:w="http://schemas.openxmlformats.org/wordprocessingml/2006/main" xmlns:w14="http://schemas.microsoft.com/office/word/2010/wordml" xmlns:w15="http://schemas.microsoft.com/office/word/2012/wordml" xmlns:w16cex="http://schemas.microsoft.com/office/word/2018/wordml/cex" xmlns:w16cid="http://schemas.microsoft.com/office/word/2016/wordml/cid" xmlns:w16="http://schemas.microsoft.com/office/word/2018/wordml" xmlns:w16du="http://schemas.microsoft.com/office/word/2023/wordml/word16du" xmlns:w16sdtdh="http://schemas.microsoft.com/office/word/2020/wordml/sdtdatahash" xmlns:w16sdtfl="http://schemas.microsoft.com/office/word/2024/wordml/sdtformatlock" xmlns:w16se="http://schemas.microsoft.com/office/word/2015/wordml/symex" mc:Ignorable="w14 w15 w16se w16cid w16 w16cex w16sdtdh w16sdtfl w16du">
   <w:docDefaults>
     <w:rPrDefault>
       <w:rPr>
@@ -2181,6 +4340,17 @@
       <w:color w:val="666666"/>
     </w:rPr>
   </w:style>
+  <w:style w:type="paragraph" w:styleId="a4">
+    <w:name w:val="List Paragraph"/>
+    <w:basedOn w:val="a"/>
+    <w:uiPriority w:val="34"/>
+    <w:qFormat/>
+    <w:rsid w:val="00581452"/>
+    <w:pPr>
+      <w:ind w:left="720"/>
+      <w:contextualSpacing/>
+    </w:pPr>
+  </w:style>
 </w:styles>
 </file>
 

</xml_diff>